<commit_message>
Plan de Control de Calidad
</commit_message>
<xml_diff>
--- a/Gerencia del Proyecto/Gestión de Calidad del Proyecto/Plan de Control de Calidad.docx
+++ b/Gerencia del Proyecto/Gestión de Calidad del Proyecto/Plan de Control de Calidad.docx
@@ -115,7 +115,7 @@
           <w:sz w:val="16"/>
           <w:lang w:val="es-ES"/>
         </w:rPr>
-        <w:t>5 de abril de 2018</w:t>
+        <w:t>24 de abril de 2018</w:t>
       </w:r>
       <w:r>
         <w:rPr>
@@ -898,7 +898,23 @@
                 <w:lang w:val="es-ES_tradnl"/>
               </w:rPr>
               <w:lastRenderedPageBreak/>
-              <w:t>conocimiento de las herramientas que ya se ofrecen actualmente, tanto para doctores, como  para pacientes / usuarios.</w:t>
+              <w:t xml:space="preserve">conocimiento de las herramientas que ya se ofrecen actualmente, tanto para doctores, </w:t>
+            </w:r>
+            <w:proofErr w:type="gramStart"/>
+            <w:r>
+              <w:rPr>
+                <w:rFonts w:asciiTheme="minorHAnsi" w:hAnsiTheme="minorHAnsi"/>
+                <w:lang w:val="es-ES_tradnl"/>
+              </w:rPr>
+              <w:t>como  para</w:t>
+            </w:r>
+            <w:proofErr w:type="gramEnd"/>
+            <w:r>
+              <w:rPr>
+                <w:rFonts w:asciiTheme="minorHAnsi" w:hAnsiTheme="minorHAnsi"/>
+                <w:lang w:val="es-ES_tradnl"/>
+              </w:rPr>
+              <w:t xml:space="preserve"> pacientes / usuarios.</w:t>
             </w:r>
           </w:p>
           <w:p>
@@ -1054,7 +1070,23 @@
                 <w:rFonts w:asciiTheme="minorHAnsi" w:hAnsiTheme="minorHAnsi"/>
                 <w:lang w:val="es-ES_tradnl"/>
               </w:rPr>
-              <w:t>zarán en un  plazo de dos años.</w:t>
+              <w:t xml:space="preserve">zarán en </w:t>
+            </w:r>
+            <w:proofErr w:type="gramStart"/>
+            <w:r>
+              <w:rPr>
+                <w:rFonts w:asciiTheme="minorHAnsi" w:hAnsiTheme="minorHAnsi"/>
+                <w:lang w:val="es-ES_tradnl"/>
+              </w:rPr>
+              <w:t>un  plazo</w:t>
+            </w:r>
+            <w:proofErr w:type="gramEnd"/>
+            <w:r>
+              <w:rPr>
+                <w:rFonts w:asciiTheme="minorHAnsi" w:hAnsiTheme="minorHAnsi"/>
+                <w:lang w:val="es-ES_tradnl"/>
+              </w:rPr>
+              <w:t xml:space="preserve"> de dos años.</w:t>
             </w:r>
           </w:p>
         </w:tc>
@@ -1090,8 +1122,6 @@
         </w:rPr>
         <w:br w:type="page"/>
       </w:r>
-      <w:bookmarkStart w:id="0" w:name="_GoBack"/>
-      <w:bookmarkEnd w:id="0"/>
     </w:p>
     <w:p>
       <w:pPr>
@@ -1159,101 +1189,137 @@
           <w:p>
             <w:pPr>
               <w:pStyle w:val="Prrafodelista"/>
-              <w:ind w:left="-360"/>
-              <w:rPr>
-                <w:rFonts w:asciiTheme="minorHAnsi" w:hAnsiTheme="minorHAnsi"/>
-              </w:rPr>
-            </w:pPr>
-          </w:p>
-          <w:p>
-            <w:pPr>
-              <w:pStyle w:val="Prrafodelista"/>
-              <w:ind w:left="-360"/>
-              <w:rPr>
-                <w:rFonts w:asciiTheme="minorHAnsi" w:hAnsiTheme="minorHAnsi"/>
-              </w:rPr>
-            </w:pPr>
-          </w:p>
-          <w:p>
-            <w:pPr>
-              <w:pStyle w:val="Prrafodelista"/>
-              <w:ind w:left="0"/>
-              <w:rPr>
-                <w:rFonts w:asciiTheme="minorHAnsi" w:hAnsiTheme="minorHAnsi"/>
-              </w:rPr>
-            </w:pPr>
-          </w:p>
-          <w:p>
-            <w:pPr>
-              <w:pStyle w:val="Prrafodelista"/>
-              <w:ind w:left="0"/>
-              <w:rPr>
-                <w:rFonts w:asciiTheme="minorHAnsi" w:hAnsiTheme="minorHAnsi"/>
-              </w:rPr>
-            </w:pPr>
-          </w:p>
-          <w:p>
-            <w:pPr>
-              <w:pStyle w:val="Prrafodelista"/>
-              <w:ind w:left="0"/>
-              <w:rPr>
-                <w:rFonts w:asciiTheme="minorHAnsi" w:hAnsiTheme="minorHAnsi"/>
-              </w:rPr>
-            </w:pPr>
-          </w:p>
-          <w:p>
-            <w:pPr>
-              <w:pStyle w:val="Prrafodelista"/>
-              <w:ind w:left="0"/>
-              <w:rPr>
-                <w:rFonts w:asciiTheme="minorHAnsi" w:hAnsiTheme="minorHAnsi"/>
-              </w:rPr>
-            </w:pPr>
-          </w:p>
-          <w:p>
-            <w:pPr>
-              <w:pStyle w:val="Prrafodelista"/>
-              <w:ind w:left="0"/>
-              <w:rPr>
-                <w:rFonts w:asciiTheme="minorHAnsi" w:hAnsiTheme="minorHAnsi"/>
-              </w:rPr>
-            </w:pPr>
-          </w:p>
-          <w:p>
-            <w:pPr>
-              <w:pStyle w:val="Prrafodelista"/>
-              <w:ind w:left="0"/>
-              <w:rPr>
-                <w:rFonts w:asciiTheme="minorHAnsi" w:hAnsiTheme="minorHAnsi"/>
-              </w:rPr>
-            </w:pPr>
-          </w:p>
-          <w:p>
-            <w:pPr>
-              <w:pStyle w:val="Prrafodelista"/>
-              <w:ind w:left="0"/>
-              <w:rPr>
-                <w:rFonts w:asciiTheme="minorHAnsi" w:hAnsiTheme="minorHAnsi"/>
-              </w:rPr>
-            </w:pPr>
-          </w:p>
-          <w:p>
-            <w:pPr>
-              <w:pStyle w:val="Prrafodelista"/>
-              <w:ind w:left="0"/>
-              <w:rPr>
-                <w:rFonts w:asciiTheme="minorHAnsi" w:hAnsiTheme="minorHAnsi"/>
-              </w:rPr>
-            </w:pPr>
-          </w:p>
-          <w:p>
-            <w:pPr>
-              <w:pStyle w:val="Prrafodelista"/>
-              <w:ind w:left="-360"/>
-              <w:rPr>
-                <w:rFonts w:asciiTheme="minorHAnsi" w:hAnsiTheme="minorHAnsi"/>
-              </w:rPr>
-            </w:pPr>
+              <w:ind w:left="-53"/>
+              <w:rPr>
+                <w:rFonts w:asciiTheme="minorHAnsi" w:hAnsiTheme="minorHAnsi"/>
+              </w:rPr>
+            </w:pPr>
+          </w:p>
+          <w:p>
+            <w:pPr>
+              <w:pStyle w:val="Prrafodelista"/>
+              <w:numPr>
+                <w:ilvl w:val="0"/>
+                <w:numId w:val="7"/>
+              </w:numPr>
+              <w:rPr>
+                <w:rFonts w:asciiTheme="minorHAnsi" w:hAnsiTheme="minorHAnsi"/>
+              </w:rPr>
+            </w:pPr>
+            <w:r>
+              <w:rPr>
+                <w:rFonts w:asciiTheme="minorHAnsi" w:hAnsiTheme="minorHAnsi"/>
+              </w:rPr>
+              <w:t>Investigación en el area de salud del NIH.</w:t>
+            </w:r>
+          </w:p>
+          <w:p>
+            <w:pPr>
+              <w:pStyle w:val="Prrafodelista"/>
+              <w:numPr>
+                <w:ilvl w:val="0"/>
+                <w:numId w:val="7"/>
+              </w:numPr>
+              <w:rPr>
+                <w:rFonts w:asciiTheme="minorHAnsi" w:hAnsiTheme="minorHAnsi"/>
+              </w:rPr>
+            </w:pPr>
+            <w:r>
+              <w:rPr>
+                <w:rFonts w:asciiTheme="minorHAnsi" w:hAnsiTheme="minorHAnsi"/>
+              </w:rPr>
+              <w:t>La infraestructura es fundamental para el futuro del proyecto, asi como su estabilidad.</w:t>
+            </w:r>
+          </w:p>
+          <w:p>
+            <w:pPr>
+              <w:pStyle w:val="Prrafodelista"/>
+              <w:numPr>
+                <w:ilvl w:val="0"/>
+                <w:numId w:val="7"/>
+              </w:numPr>
+              <w:rPr>
+                <w:rFonts w:asciiTheme="minorHAnsi" w:hAnsiTheme="minorHAnsi"/>
+              </w:rPr>
+            </w:pPr>
+            <w:r>
+              <w:rPr>
+                <w:rFonts w:asciiTheme="minorHAnsi" w:hAnsiTheme="minorHAnsi"/>
+              </w:rPr>
+              <w:t>Seguridad</w:t>
+            </w:r>
+          </w:p>
+          <w:p>
+            <w:pPr>
+              <w:pStyle w:val="Prrafodelista"/>
+              <w:numPr>
+                <w:ilvl w:val="0"/>
+                <w:numId w:val="7"/>
+              </w:numPr>
+              <w:rPr>
+                <w:rFonts w:asciiTheme="minorHAnsi" w:hAnsiTheme="minorHAnsi"/>
+              </w:rPr>
+            </w:pPr>
+            <w:r>
+              <w:rPr>
+                <w:rFonts w:asciiTheme="minorHAnsi" w:hAnsiTheme="minorHAnsi"/>
+              </w:rPr>
+              <w:t>Recursos Humanos</w:t>
+            </w:r>
+          </w:p>
+          <w:p>
+            <w:pPr>
+              <w:pStyle w:val="Prrafodelista"/>
+              <w:numPr>
+                <w:ilvl w:val="0"/>
+                <w:numId w:val="7"/>
+              </w:numPr>
+              <w:rPr>
+                <w:rFonts w:asciiTheme="minorHAnsi" w:hAnsiTheme="minorHAnsi"/>
+              </w:rPr>
+            </w:pPr>
+            <w:r>
+              <w:rPr>
+                <w:rFonts w:asciiTheme="minorHAnsi" w:hAnsiTheme="minorHAnsi"/>
+              </w:rPr>
+              <w:t>Pruebas del software</w:t>
+            </w:r>
+          </w:p>
+          <w:p>
+            <w:pPr>
+              <w:pStyle w:val="Prrafodelista"/>
+              <w:numPr>
+                <w:ilvl w:val="0"/>
+                <w:numId w:val="7"/>
+              </w:numPr>
+              <w:rPr>
+                <w:rFonts w:asciiTheme="minorHAnsi" w:hAnsiTheme="minorHAnsi"/>
+              </w:rPr>
+            </w:pPr>
+            <w:r>
+              <w:rPr>
+                <w:rFonts w:asciiTheme="minorHAnsi" w:hAnsiTheme="minorHAnsi"/>
+              </w:rPr>
+              <w:t>Uso de metodologías ágiles</w:t>
+            </w:r>
+          </w:p>
+          <w:p>
+            <w:pPr>
+              <w:pStyle w:val="Prrafodelista"/>
+              <w:numPr>
+                <w:ilvl w:val="0"/>
+                <w:numId w:val="7"/>
+              </w:numPr>
+              <w:rPr>
+                <w:rFonts w:asciiTheme="minorHAnsi" w:hAnsiTheme="minorHAnsi"/>
+              </w:rPr>
+            </w:pPr>
+            <w:r>
+              <w:rPr>
+                <w:rFonts w:asciiTheme="minorHAnsi" w:hAnsiTheme="minorHAnsi"/>
+              </w:rPr>
+              <w:t>Comunicación</w:t>
+            </w:r>
           </w:p>
         </w:tc>
       </w:tr>
@@ -1303,17 +1369,17 @@
         <w:tblLook w:val="04A0" w:firstRow="1" w:lastRow="0" w:firstColumn="1" w:lastColumn="0" w:noHBand="0" w:noVBand="1"/>
       </w:tblPr>
       <w:tblGrid>
+        <w:gridCol w:w="1474"/>
+        <w:gridCol w:w="1233"/>
+        <w:gridCol w:w="1334"/>
         <w:gridCol w:w="1322"/>
-        <w:gridCol w:w="1285"/>
-        <w:gridCol w:w="1366"/>
-        <w:gridCol w:w="1356"/>
-        <w:gridCol w:w="1383"/>
-        <w:gridCol w:w="1472"/>
+        <w:gridCol w:w="1355"/>
+        <w:gridCol w:w="1466"/>
       </w:tblGrid>
       <w:tr>
         <w:tc>
           <w:tcPr>
-            <w:tcW w:w="1496" w:type="dxa"/>
+            <w:tcW w:w="1474" w:type="dxa"/>
             <w:vAlign w:val="center"/>
           </w:tcPr>
           <w:p>
@@ -1335,7 +1401,7 @@
         </w:tc>
         <w:tc>
           <w:tcPr>
-            <w:tcW w:w="1496" w:type="dxa"/>
+            <w:tcW w:w="1233" w:type="dxa"/>
             <w:vAlign w:val="center"/>
           </w:tcPr>
           <w:p>
@@ -1357,7 +1423,7 @@
         </w:tc>
         <w:tc>
           <w:tcPr>
-            <w:tcW w:w="1496" w:type="dxa"/>
+            <w:tcW w:w="1334" w:type="dxa"/>
             <w:vAlign w:val="center"/>
           </w:tcPr>
           <w:p>
@@ -1379,7 +1445,7 @@
         </w:tc>
         <w:tc>
           <w:tcPr>
-            <w:tcW w:w="1496" w:type="dxa"/>
+            <w:tcW w:w="1322" w:type="dxa"/>
             <w:vAlign w:val="center"/>
           </w:tcPr>
           <w:p>
@@ -1401,7 +1467,7 @@
         </w:tc>
         <w:tc>
           <w:tcPr>
-            <w:tcW w:w="1497" w:type="dxa"/>
+            <w:tcW w:w="1355" w:type="dxa"/>
             <w:vAlign w:val="center"/>
           </w:tcPr>
           <w:p>
@@ -1423,7 +1489,7 @@
         </w:tc>
         <w:tc>
           <w:tcPr>
-            <w:tcW w:w="1497" w:type="dxa"/>
+            <w:tcW w:w="1466" w:type="dxa"/>
             <w:vAlign w:val="center"/>
           </w:tcPr>
           <w:p>
@@ -1447,7 +1513,7 @@
       <w:tr>
         <w:tc>
           <w:tcPr>
-            <w:tcW w:w="1496" w:type="dxa"/>
+            <w:tcW w:w="1474" w:type="dxa"/>
           </w:tcPr>
           <w:p>
             <w:pPr>
@@ -1458,11 +1524,17 @@
                 <w:rFonts w:asciiTheme="minorHAnsi" w:hAnsiTheme="minorHAnsi"/>
               </w:rPr>
             </w:pPr>
-          </w:p>
-        </w:tc>
-        <w:tc>
-          <w:tcPr>
-            <w:tcW w:w="1496" w:type="dxa"/>
+            <w:r>
+              <w:rPr>
+                <w:rFonts w:asciiTheme="minorHAnsi" w:hAnsiTheme="minorHAnsi"/>
+              </w:rPr>
+              <w:t>Reuniones</w:t>
+            </w:r>
+          </w:p>
+        </w:tc>
+        <w:tc>
+          <w:tcPr>
+            <w:tcW w:w="1233" w:type="dxa"/>
           </w:tcPr>
           <w:p>
             <w:pPr>
@@ -1477,7 +1549,7 @@
         </w:tc>
         <w:tc>
           <w:tcPr>
-            <w:tcW w:w="1496" w:type="dxa"/>
+            <w:tcW w:w="1334" w:type="dxa"/>
           </w:tcPr>
           <w:p>
             <w:pPr>
@@ -1492,7 +1564,7 @@
         </w:tc>
         <w:tc>
           <w:tcPr>
-            <w:tcW w:w="1496" w:type="dxa"/>
+            <w:tcW w:w="1322" w:type="dxa"/>
           </w:tcPr>
           <w:p>
             <w:pPr>
@@ -1503,11 +1575,17 @@
                 <w:rFonts w:asciiTheme="minorHAnsi" w:hAnsiTheme="minorHAnsi"/>
               </w:rPr>
             </w:pPr>
-          </w:p>
-        </w:tc>
-        <w:tc>
-          <w:tcPr>
-            <w:tcW w:w="1497" w:type="dxa"/>
+            <w:r>
+              <w:rPr>
+                <w:rFonts w:asciiTheme="minorHAnsi" w:hAnsiTheme="minorHAnsi"/>
+              </w:rPr>
+              <w:t>Alto</w:t>
+            </w:r>
+          </w:p>
+        </w:tc>
+        <w:tc>
+          <w:tcPr>
+            <w:tcW w:w="1355" w:type="dxa"/>
           </w:tcPr>
           <w:p>
             <w:pPr>
@@ -1518,11 +1596,17 @@
                 <w:rFonts w:asciiTheme="minorHAnsi" w:hAnsiTheme="minorHAnsi"/>
               </w:rPr>
             </w:pPr>
-          </w:p>
-        </w:tc>
-        <w:tc>
-          <w:tcPr>
-            <w:tcW w:w="1497" w:type="dxa"/>
+            <w:r>
+              <w:rPr>
+                <w:rFonts w:asciiTheme="minorHAnsi" w:hAnsiTheme="minorHAnsi"/>
+              </w:rPr>
+              <w:t>Semanal</w:t>
+            </w:r>
+          </w:p>
+        </w:tc>
+        <w:tc>
+          <w:tcPr>
+            <w:tcW w:w="1466" w:type="dxa"/>
           </w:tcPr>
           <w:p>
             <w:pPr>
@@ -1533,13 +1617,19 @@
                 <w:rFonts w:asciiTheme="minorHAnsi" w:hAnsiTheme="minorHAnsi"/>
               </w:rPr>
             </w:pPr>
+            <w:r>
+              <w:rPr>
+                <w:rFonts w:asciiTheme="minorHAnsi" w:hAnsiTheme="minorHAnsi"/>
+              </w:rPr>
+              <w:t>Equipo y NIH</w:t>
+            </w:r>
           </w:p>
         </w:tc>
       </w:tr>
       <w:tr>
         <w:tc>
           <w:tcPr>
-            <w:tcW w:w="1496" w:type="dxa"/>
+            <w:tcW w:w="1474" w:type="dxa"/>
           </w:tcPr>
           <w:p>
             <w:pPr>
@@ -1550,11 +1640,17 @@
                 <w:rFonts w:asciiTheme="minorHAnsi" w:hAnsiTheme="minorHAnsi"/>
               </w:rPr>
             </w:pPr>
-          </w:p>
-        </w:tc>
-        <w:tc>
-          <w:tcPr>
-            <w:tcW w:w="1496" w:type="dxa"/>
+            <w:r>
+              <w:rPr>
+                <w:rFonts w:asciiTheme="minorHAnsi" w:hAnsiTheme="minorHAnsi"/>
+              </w:rPr>
+              <w:t>Sprints</w:t>
+            </w:r>
+          </w:p>
+        </w:tc>
+        <w:tc>
+          <w:tcPr>
+            <w:tcW w:w="1233" w:type="dxa"/>
           </w:tcPr>
           <w:p>
             <w:pPr>
@@ -1569,7 +1665,7 @@
         </w:tc>
         <w:tc>
           <w:tcPr>
-            <w:tcW w:w="1496" w:type="dxa"/>
+            <w:tcW w:w="1334" w:type="dxa"/>
           </w:tcPr>
           <w:p>
             <w:pPr>
@@ -1584,7 +1680,7 @@
         </w:tc>
         <w:tc>
           <w:tcPr>
-            <w:tcW w:w="1496" w:type="dxa"/>
+            <w:tcW w:w="1322" w:type="dxa"/>
           </w:tcPr>
           <w:p>
             <w:pPr>
@@ -1595,11 +1691,17 @@
                 <w:rFonts w:asciiTheme="minorHAnsi" w:hAnsiTheme="minorHAnsi"/>
               </w:rPr>
             </w:pPr>
-          </w:p>
-        </w:tc>
-        <w:tc>
-          <w:tcPr>
-            <w:tcW w:w="1497" w:type="dxa"/>
+            <w:r>
+              <w:rPr>
+                <w:rFonts w:asciiTheme="minorHAnsi" w:hAnsiTheme="minorHAnsi"/>
+              </w:rPr>
+              <w:t>Alto</w:t>
+            </w:r>
+          </w:p>
+        </w:tc>
+        <w:tc>
+          <w:tcPr>
+            <w:tcW w:w="1355" w:type="dxa"/>
           </w:tcPr>
           <w:p>
             <w:pPr>
@@ -1610,11 +1712,17 @@
                 <w:rFonts w:asciiTheme="minorHAnsi" w:hAnsiTheme="minorHAnsi"/>
               </w:rPr>
             </w:pPr>
-          </w:p>
-        </w:tc>
-        <w:tc>
-          <w:tcPr>
-            <w:tcW w:w="1497" w:type="dxa"/>
+            <w:r>
+              <w:rPr>
+                <w:rFonts w:asciiTheme="minorHAnsi" w:hAnsiTheme="minorHAnsi"/>
+              </w:rPr>
+              <w:t>Semanal</w:t>
+            </w:r>
+          </w:p>
+        </w:tc>
+        <w:tc>
+          <w:tcPr>
+            <w:tcW w:w="1466" w:type="dxa"/>
           </w:tcPr>
           <w:p>
             <w:pPr>
@@ -1625,13 +1733,19 @@
                 <w:rFonts w:asciiTheme="minorHAnsi" w:hAnsiTheme="minorHAnsi"/>
               </w:rPr>
             </w:pPr>
+            <w:r>
+              <w:rPr>
+                <w:rFonts w:asciiTheme="minorHAnsi" w:hAnsiTheme="minorHAnsi"/>
+              </w:rPr>
+              <w:t>Equipo y NIH</w:t>
+            </w:r>
           </w:p>
         </w:tc>
       </w:tr>
       <w:tr>
         <w:tc>
           <w:tcPr>
-            <w:tcW w:w="1496" w:type="dxa"/>
+            <w:tcW w:w="1474" w:type="dxa"/>
           </w:tcPr>
           <w:p>
             <w:pPr>
@@ -1642,11 +1756,17 @@
                 <w:rFonts w:asciiTheme="minorHAnsi" w:hAnsiTheme="minorHAnsi"/>
               </w:rPr>
             </w:pPr>
-          </w:p>
-        </w:tc>
-        <w:tc>
-          <w:tcPr>
-            <w:tcW w:w="1496" w:type="dxa"/>
+            <w:r>
+              <w:rPr>
+                <w:rFonts w:asciiTheme="minorHAnsi" w:hAnsiTheme="minorHAnsi"/>
+              </w:rPr>
+              <w:t>Product Backlog</w:t>
+            </w:r>
+          </w:p>
+        </w:tc>
+        <w:tc>
+          <w:tcPr>
+            <w:tcW w:w="1233" w:type="dxa"/>
           </w:tcPr>
           <w:p>
             <w:pPr>
@@ -1661,7 +1781,7 @@
         </w:tc>
         <w:tc>
           <w:tcPr>
-            <w:tcW w:w="1496" w:type="dxa"/>
+            <w:tcW w:w="1334" w:type="dxa"/>
           </w:tcPr>
           <w:p>
             <w:pPr>
@@ -1676,7 +1796,7 @@
         </w:tc>
         <w:tc>
           <w:tcPr>
-            <w:tcW w:w="1496" w:type="dxa"/>
+            <w:tcW w:w="1322" w:type="dxa"/>
           </w:tcPr>
           <w:p>
             <w:pPr>
@@ -1687,11 +1807,17 @@
                 <w:rFonts w:asciiTheme="minorHAnsi" w:hAnsiTheme="minorHAnsi"/>
               </w:rPr>
             </w:pPr>
-          </w:p>
-        </w:tc>
-        <w:tc>
-          <w:tcPr>
-            <w:tcW w:w="1497" w:type="dxa"/>
+            <w:r>
+              <w:rPr>
+                <w:rFonts w:asciiTheme="minorHAnsi" w:hAnsiTheme="minorHAnsi"/>
+              </w:rPr>
+              <w:t>Alto</w:t>
+            </w:r>
+          </w:p>
+        </w:tc>
+        <w:tc>
+          <w:tcPr>
+            <w:tcW w:w="1355" w:type="dxa"/>
           </w:tcPr>
           <w:p>
             <w:pPr>
@@ -1702,11 +1828,17 @@
                 <w:rFonts w:asciiTheme="minorHAnsi" w:hAnsiTheme="minorHAnsi"/>
               </w:rPr>
             </w:pPr>
-          </w:p>
-        </w:tc>
-        <w:tc>
-          <w:tcPr>
-            <w:tcW w:w="1497" w:type="dxa"/>
+            <w:r>
+              <w:rPr>
+                <w:rFonts w:asciiTheme="minorHAnsi" w:hAnsiTheme="minorHAnsi"/>
+              </w:rPr>
+              <w:t>Semestral</w:t>
+            </w:r>
+          </w:p>
+        </w:tc>
+        <w:tc>
+          <w:tcPr>
+            <w:tcW w:w="1466" w:type="dxa"/>
           </w:tcPr>
           <w:p>
             <w:pPr>
@@ -1717,13 +1849,19 @@
                 <w:rFonts w:asciiTheme="minorHAnsi" w:hAnsiTheme="minorHAnsi"/>
               </w:rPr>
             </w:pPr>
+            <w:r>
+              <w:rPr>
+                <w:rFonts w:asciiTheme="minorHAnsi" w:hAnsiTheme="minorHAnsi"/>
+              </w:rPr>
+              <w:t>Equipo y NIH</w:t>
+            </w:r>
           </w:p>
         </w:tc>
       </w:tr>
       <w:tr>
         <w:tc>
           <w:tcPr>
-            <w:tcW w:w="1496" w:type="dxa"/>
+            <w:tcW w:w="1474" w:type="dxa"/>
           </w:tcPr>
           <w:p>
             <w:pPr>
@@ -1734,11 +1872,17 @@
                 <w:rFonts w:asciiTheme="minorHAnsi" w:hAnsiTheme="minorHAnsi"/>
               </w:rPr>
             </w:pPr>
-          </w:p>
-        </w:tc>
-        <w:tc>
-          <w:tcPr>
-            <w:tcW w:w="1496" w:type="dxa"/>
+            <w:r>
+              <w:rPr>
+                <w:rFonts w:asciiTheme="minorHAnsi" w:hAnsiTheme="minorHAnsi"/>
+              </w:rPr>
+              <w:t>Retrospectiva</w:t>
+            </w:r>
+          </w:p>
+        </w:tc>
+        <w:tc>
+          <w:tcPr>
+            <w:tcW w:w="1233" w:type="dxa"/>
           </w:tcPr>
           <w:p>
             <w:pPr>
@@ -1753,7 +1897,7 @@
         </w:tc>
         <w:tc>
           <w:tcPr>
-            <w:tcW w:w="1496" w:type="dxa"/>
+            <w:tcW w:w="1334" w:type="dxa"/>
           </w:tcPr>
           <w:p>
             <w:pPr>
@@ -1768,7 +1912,7 @@
         </w:tc>
         <w:tc>
           <w:tcPr>
-            <w:tcW w:w="1496" w:type="dxa"/>
+            <w:tcW w:w="1322" w:type="dxa"/>
           </w:tcPr>
           <w:p>
             <w:pPr>
@@ -1779,11 +1923,17 @@
                 <w:rFonts w:asciiTheme="minorHAnsi" w:hAnsiTheme="minorHAnsi"/>
               </w:rPr>
             </w:pPr>
-          </w:p>
-        </w:tc>
-        <w:tc>
-          <w:tcPr>
-            <w:tcW w:w="1497" w:type="dxa"/>
+            <w:r>
+              <w:rPr>
+                <w:rFonts w:asciiTheme="minorHAnsi" w:hAnsiTheme="minorHAnsi"/>
+              </w:rPr>
+              <w:t>Alto</w:t>
+            </w:r>
+          </w:p>
+        </w:tc>
+        <w:tc>
+          <w:tcPr>
+            <w:tcW w:w="1355" w:type="dxa"/>
           </w:tcPr>
           <w:p>
             <w:pPr>
@@ -1794,11 +1944,17 @@
                 <w:rFonts w:asciiTheme="minorHAnsi" w:hAnsiTheme="minorHAnsi"/>
               </w:rPr>
             </w:pPr>
-          </w:p>
-        </w:tc>
-        <w:tc>
-          <w:tcPr>
-            <w:tcW w:w="1497" w:type="dxa"/>
+            <w:r>
+              <w:rPr>
+                <w:rFonts w:asciiTheme="minorHAnsi" w:hAnsiTheme="minorHAnsi"/>
+              </w:rPr>
+              <w:t>Bimestral</w:t>
+            </w:r>
+          </w:p>
+        </w:tc>
+        <w:tc>
+          <w:tcPr>
+            <w:tcW w:w="1466" w:type="dxa"/>
           </w:tcPr>
           <w:p>
             <w:pPr>
@@ -1809,374 +1965,12 @@
                 <w:rFonts w:asciiTheme="minorHAnsi" w:hAnsiTheme="minorHAnsi"/>
               </w:rPr>
             </w:pPr>
-          </w:p>
-        </w:tc>
-      </w:tr>
-      <w:tr>
-        <w:tc>
-          <w:tcPr>
-            <w:tcW w:w="1496" w:type="dxa"/>
-          </w:tcPr>
-          <w:p>
-            <w:pPr>
-              <w:pStyle w:val="Prrafodelista"/>
-              <w:ind w:left="0"/>
-              <w:jc w:val="center"/>
-              <w:rPr>
-                <w:rFonts w:asciiTheme="minorHAnsi" w:hAnsiTheme="minorHAnsi"/>
-              </w:rPr>
-            </w:pPr>
-          </w:p>
-        </w:tc>
-        <w:tc>
-          <w:tcPr>
-            <w:tcW w:w="1496" w:type="dxa"/>
-          </w:tcPr>
-          <w:p>
-            <w:pPr>
-              <w:pStyle w:val="Prrafodelista"/>
-              <w:ind w:left="0"/>
-              <w:jc w:val="center"/>
-              <w:rPr>
-                <w:rFonts w:asciiTheme="minorHAnsi" w:hAnsiTheme="minorHAnsi"/>
-              </w:rPr>
-            </w:pPr>
-          </w:p>
-        </w:tc>
-        <w:tc>
-          <w:tcPr>
-            <w:tcW w:w="1496" w:type="dxa"/>
-          </w:tcPr>
-          <w:p>
-            <w:pPr>
-              <w:pStyle w:val="Prrafodelista"/>
-              <w:ind w:left="0"/>
-              <w:jc w:val="center"/>
-              <w:rPr>
-                <w:rFonts w:asciiTheme="minorHAnsi" w:hAnsiTheme="minorHAnsi"/>
-              </w:rPr>
-            </w:pPr>
-          </w:p>
-        </w:tc>
-        <w:tc>
-          <w:tcPr>
-            <w:tcW w:w="1496" w:type="dxa"/>
-          </w:tcPr>
-          <w:p>
-            <w:pPr>
-              <w:pStyle w:val="Prrafodelista"/>
-              <w:ind w:left="0"/>
-              <w:jc w:val="center"/>
-              <w:rPr>
-                <w:rFonts w:asciiTheme="minorHAnsi" w:hAnsiTheme="minorHAnsi"/>
-              </w:rPr>
-            </w:pPr>
-          </w:p>
-        </w:tc>
-        <w:tc>
-          <w:tcPr>
-            <w:tcW w:w="1497" w:type="dxa"/>
-          </w:tcPr>
-          <w:p>
-            <w:pPr>
-              <w:pStyle w:val="Prrafodelista"/>
-              <w:ind w:left="0"/>
-              <w:jc w:val="center"/>
-              <w:rPr>
-                <w:rFonts w:asciiTheme="minorHAnsi" w:hAnsiTheme="minorHAnsi"/>
-              </w:rPr>
-            </w:pPr>
-          </w:p>
-        </w:tc>
-        <w:tc>
-          <w:tcPr>
-            <w:tcW w:w="1497" w:type="dxa"/>
-          </w:tcPr>
-          <w:p>
-            <w:pPr>
-              <w:pStyle w:val="Prrafodelista"/>
-              <w:ind w:left="0"/>
-              <w:jc w:val="center"/>
-              <w:rPr>
-                <w:rFonts w:asciiTheme="minorHAnsi" w:hAnsiTheme="minorHAnsi"/>
-              </w:rPr>
-            </w:pPr>
-          </w:p>
-        </w:tc>
-      </w:tr>
-      <w:tr>
-        <w:tc>
-          <w:tcPr>
-            <w:tcW w:w="1496" w:type="dxa"/>
-          </w:tcPr>
-          <w:p>
-            <w:pPr>
-              <w:pStyle w:val="Prrafodelista"/>
-              <w:ind w:left="0"/>
-              <w:jc w:val="center"/>
-              <w:rPr>
-                <w:rFonts w:asciiTheme="minorHAnsi" w:hAnsiTheme="minorHAnsi"/>
-              </w:rPr>
-            </w:pPr>
-          </w:p>
-        </w:tc>
-        <w:tc>
-          <w:tcPr>
-            <w:tcW w:w="1496" w:type="dxa"/>
-          </w:tcPr>
-          <w:p>
-            <w:pPr>
-              <w:pStyle w:val="Prrafodelista"/>
-              <w:ind w:left="0"/>
-              <w:jc w:val="center"/>
-              <w:rPr>
-                <w:rFonts w:asciiTheme="minorHAnsi" w:hAnsiTheme="minorHAnsi"/>
-              </w:rPr>
-            </w:pPr>
-          </w:p>
-        </w:tc>
-        <w:tc>
-          <w:tcPr>
-            <w:tcW w:w="1496" w:type="dxa"/>
-          </w:tcPr>
-          <w:p>
-            <w:pPr>
-              <w:pStyle w:val="Prrafodelista"/>
-              <w:ind w:left="0"/>
-              <w:jc w:val="center"/>
-              <w:rPr>
-                <w:rFonts w:asciiTheme="minorHAnsi" w:hAnsiTheme="minorHAnsi"/>
-              </w:rPr>
-            </w:pPr>
-          </w:p>
-        </w:tc>
-        <w:tc>
-          <w:tcPr>
-            <w:tcW w:w="1496" w:type="dxa"/>
-          </w:tcPr>
-          <w:p>
-            <w:pPr>
-              <w:pStyle w:val="Prrafodelista"/>
-              <w:ind w:left="0"/>
-              <w:jc w:val="center"/>
-              <w:rPr>
-                <w:rFonts w:asciiTheme="minorHAnsi" w:hAnsiTheme="minorHAnsi"/>
-              </w:rPr>
-            </w:pPr>
-          </w:p>
-        </w:tc>
-        <w:tc>
-          <w:tcPr>
-            <w:tcW w:w="1497" w:type="dxa"/>
-          </w:tcPr>
-          <w:p>
-            <w:pPr>
-              <w:pStyle w:val="Prrafodelista"/>
-              <w:ind w:left="0"/>
-              <w:jc w:val="center"/>
-              <w:rPr>
-                <w:rFonts w:asciiTheme="minorHAnsi" w:hAnsiTheme="minorHAnsi"/>
-              </w:rPr>
-            </w:pPr>
-          </w:p>
-        </w:tc>
-        <w:tc>
-          <w:tcPr>
-            <w:tcW w:w="1497" w:type="dxa"/>
-          </w:tcPr>
-          <w:p>
-            <w:pPr>
-              <w:pStyle w:val="Prrafodelista"/>
-              <w:ind w:left="0"/>
-              <w:jc w:val="center"/>
-              <w:rPr>
-                <w:rFonts w:asciiTheme="minorHAnsi" w:hAnsiTheme="minorHAnsi"/>
-              </w:rPr>
-            </w:pPr>
-          </w:p>
-        </w:tc>
-      </w:tr>
-      <w:tr>
-        <w:tc>
-          <w:tcPr>
-            <w:tcW w:w="1496" w:type="dxa"/>
-          </w:tcPr>
-          <w:p>
-            <w:pPr>
-              <w:pStyle w:val="Prrafodelista"/>
-              <w:ind w:left="0"/>
-              <w:jc w:val="center"/>
-              <w:rPr>
-                <w:rFonts w:asciiTheme="minorHAnsi" w:hAnsiTheme="minorHAnsi"/>
-              </w:rPr>
-            </w:pPr>
-          </w:p>
-        </w:tc>
-        <w:tc>
-          <w:tcPr>
-            <w:tcW w:w="1496" w:type="dxa"/>
-          </w:tcPr>
-          <w:p>
-            <w:pPr>
-              <w:pStyle w:val="Prrafodelista"/>
-              <w:ind w:left="0"/>
-              <w:jc w:val="center"/>
-              <w:rPr>
-                <w:rFonts w:asciiTheme="minorHAnsi" w:hAnsiTheme="minorHAnsi"/>
-              </w:rPr>
-            </w:pPr>
-          </w:p>
-        </w:tc>
-        <w:tc>
-          <w:tcPr>
-            <w:tcW w:w="1496" w:type="dxa"/>
-          </w:tcPr>
-          <w:p>
-            <w:pPr>
-              <w:pStyle w:val="Prrafodelista"/>
-              <w:ind w:left="0"/>
-              <w:jc w:val="center"/>
-              <w:rPr>
-                <w:rFonts w:asciiTheme="minorHAnsi" w:hAnsiTheme="minorHAnsi"/>
-              </w:rPr>
-            </w:pPr>
-          </w:p>
-        </w:tc>
-        <w:tc>
-          <w:tcPr>
-            <w:tcW w:w="1496" w:type="dxa"/>
-          </w:tcPr>
-          <w:p>
-            <w:pPr>
-              <w:pStyle w:val="Prrafodelista"/>
-              <w:ind w:left="0"/>
-              <w:jc w:val="center"/>
-              <w:rPr>
-                <w:rFonts w:asciiTheme="minorHAnsi" w:hAnsiTheme="minorHAnsi"/>
-              </w:rPr>
-            </w:pPr>
-          </w:p>
-        </w:tc>
-        <w:tc>
-          <w:tcPr>
-            <w:tcW w:w="1497" w:type="dxa"/>
-          </w:tcPr>
-          <w:p>
-            <w:pPr>
-              <w:pStyle w:val="Prrafodelista"/>
-              <w:ind w:left="0"/>
-              <w:jc w:val="center"/>
-              <w:rPr>
-                <w:rFonts w:asciiTheme="minorHAnsi" w:hAnsiTheme="minorHAnsi"/>
-              </w:rPr>
-            </w:pPr>
-          </w:p>
-        </w:tc>
-        <w:tc>
-          <w:tcPr>
-            <w:tcW w:w="1497" w:type="dxa"/>
-          </w:tcPr>
-          <w:p>
-            <w:pPr>
-              <w:pStyle w:val="Prrafodelista"/>
-              <w:ind w:left="0"/>
-              <w:jc w:val="center"/>
-              <w:rPr>
-                <w:rFonts w:asciiTheme="minorHAnsi" w:hAnsiTheme="minorHAnsi"/>
-              </w:rPr>
-            </w:pPr>
-          </w:p>
-        </w:tc>
-      </w:tr>
-      <w:tr>
-        <w:tc>
-          <w:tcPr>
-            <w:tcW w:w="1496" w:type="dxa"/>
-          </w:tcPr>
-          <w:p>
-            <w:pPr>
-              <w:pStyle w:val="Prrafodelista"/>
-              <w:ind w:left="0"/>
-              <w:jc w:val="center"/>
-              <w:rPr>
-                <w:rFonts w:asciiTheme="minorHAnsi" w:hAnsiTheme="minorHAnsi"/>
-              </w:rPr>
-            </w:pPr>
-          </w:p>
-        </w:tc>
-        <w:tc>
-          <w:tcPr>
-            <w:tcW w:w="1496" w:type="dxa"/>
-          </w:tcPr>
-          <w:p>
-            <w:pPr>
-              <w:pStyle w:val="Prrafodelista"/>
-              <w:ind w:left="0"/>
-              <w:jc w:val="center"/>
-              <w:rPr>
-                <w:rFonts w:asciiTheme="minorHAnsi" w:hAnsiTheme="minorHAnsi"/>
-              </w:rPr>
-            </w:pPr>
-          </w:p>
-        </w:tc>
-        <w:tc>
-          <w:tcPr>
-            <w:tcW w:w="1496" w:type="dxa"/>
-          </w:tcPr>
-          <w:p>
-            <w:pPr>
-              <w:pStyle w:val="Prrafodelista"/>
-              <w:ind w:left="0"/>
-              <w:jc w:val="center"/>
-              <w:rPr>
-                <w:rFonts w:asciiTheme="minorHAnsi" w:hAnsiTheme="minorHAnsi"/>
-              </w:rPr>
-            </w:pPr>
-          </w:p>
-        </w:tc>
-        <w:tc>
-          <w:tcPr>
-            <w:tcW w:w="1496" w:type="dxa"/>
-          </w:tcPr>
-          <w:p>
-            <w:pPr>
-              <w:pStyle w:val="Prrafodelista"/>
-              <w:ind w:left="0"/>
-              <w:jc w:val="center"/>
-              <w:rPr>
-                <w:rFonts w:asciiTheme="minorHAnsi" w:hAnsiTheme="minorHAnsi"/>
-              </w:rPr>
-            </w:pPr>
-          </w:p>
-        </w:tc>
-        <w:tc>
-          <w:tcPr>
-            <w:tcW w:w="1497" w:type="dxa"/>
-          </w:tcPr>
-          <w:p>
-            <w:pPr>
-              <w:pStyle w:val="Prrafodelista"/>
-              <w:ind w:left="0"/>
-              <w:jc w:val="center"/>
-              <w:rPr>
-                <w:rFonts w:asciiTheme="minorHAnsi" w:hAnsiTheme="minorHAnsi"/>
-              </w:rPr>
-            </w:pPr>
-          </w:p>
-        </w:tc>
-        <w:tc>
-          <w:tcPr>
-            <w:tcW w:w="1497" w:type="dxa"/>
-          </w:tcPr>
-          <w:p>
-            <w:pPr>
-              <w:pStyle w:val="Prrafodelista"/>
-              <w:ind w:left="0"/>
-              <w:jc w:val="center"/>
-              <w:rPr>
-                <w:rFonts w:asciiTheme="minorHAnsi" w:hAnsiTheme="minorHAnsi"/>
-              </w:rPr>
-            </w:pPr>
+            <w:r>
+              <w:rPr>
+                <w:rFonts w:asciiTheme="minorHAnsi" w:hAnsiTheme="minorHAnsi"/>
+              </w:rPr>
+              <w:t>Equipo y NIH</w:t>
+            </w:r>
           </w:p>
         </w:tc>
       </w:tr>
@@ -2269,16 +2063,16 @@
         <w:tblLook w:val="04A0" w:firstRow="1" w:lastRow="0" w:firstColumn="1" w:lastColumn="0" w:noHBand="0" w:noVBand="1"/>
       </w:tblPr>
       <w:tblGrid>
-        <w:gridCol w:w="1685"/>
-        <w:gridCol w:w="1912"/>
-        <w:gridCol w:w="1831"/>
-        <w:gridCol w:w="1499"/>
+        <w:gridCol w:w="1689"/>
+        <w:gridCol w:w="1916"/>
+        <w:gridCol w:w="1828"/>
+        <w:gridCol w:w="1494"/>
         <w:gridCol w:w="1509"/>
       </w:tblGrid>
       <w:tr>
         <w:tc>
           <w:tcPr>
-            <w:tcW w:w="1714" w:type="dxa"/>
+            <w:tcW w:w="1689" w:type="dxa"/>
             <w:vAlign w:val="center"/>
           </w:tcPr>
           <w:p>
@@ -2302,7 +2096,7 @@
         </w:tc>
         <w:tc>
           <w:tcPr>
-            <w:tcW w:w="1971" w:type="dxa"/>
+            <w:tcW w:w="1916" w:type="dxa"/>
             <w:vAlign w:val="center"/>
           </w:tcPr>
           <w:p>
@@ -2326,7 +2120,7 @@
         </w:tc>
         <w:tc>
           <w:tcPr>
-            <w:tcW w:w="1837" w:type="dxa"/>
+            <w:tcW w:w="1828" w:type="dxa"/>
             <w:vAlign w:val="center"/>
           </w:tcPr>
           <w:p>
@@ -2350,7 +2144,7 @@
         </w:tc>
         <w:tc>
           <w:tcPr>
-            <w:tcW w:w="1511" w:type="dxa"/>
+            <w:tcW w:w="1494" w:type="dxa"/>
             <w:vAlign w:val="center"/>
           </w:tcPr>
           <w:p>
@@ -2374,7 +2168,7 @@
         </w:tc>
         <w:tc>
           <w:tcPr>
-            <w:tcW w:w="1511" w:type="dxa"/>
+            <w:tcW w:w="1509" w:type="dxa"/>
             <w:vAlign w:val="center"/>
           </w:tcPr>
           <w:p>
@@ -2400,7 +2194,7 @@
       <w:tr>
         <w:tc>
           <w:tcPr>
-            <w:tcW w:w="1714" w:type="dxa"/>
+            <w:tcW w:w="1689" w:type="dxa"/>
             <w:vMerge w:val="restart"/>
             <w:vAlign w:val="center"/>
           </w:tcPr>
@@ -2412,11 +2206,17 @@
                 <w:rFonts w:asciiTheme="minorHAnsi" w:hAnsiTheme="minorHAnsi"/>
               </w:rPr>
             </w:pPr>
-          </w:p>
-        </w:tc>
-        <w:tc>
-          <w:tcPr>
-            <w:tcW w:w="1971" w:type="dxa"/>
+            <w:r>
+              <w:rPr>
+                <w:rFonts w:asciiTheme="minorHAnsi" w:hAnsiTheme="minorHAnsi"/>
+              </w:rPr>
+              <w:t>Acta Reuniones</w:t>
+            </w:r>
+          </w:p>
+        </w:tc>
+        <w:tc>
+          <w:tcPr>
+            <w:tcW w:w="1916" w:type="dxa"/>
             <w:vMerge w:val="restart"/>
             <w:vAlign w:val="center"/>
           </w:tcPr>
@@ -2428,11 +2228,17 @@
                 <w:rFonts w:asciiTheme="minorHAnsi" w:hAnsiTheme="minorHAnsi"/>
               </w:rPr>
             </w:pPr>
-          </w:p>
-        </w:tc>
-        <w:tc>
-          <w:tcPr>
-            <w:tcW w:w="1837" w:type="dxa"/>
+            <w:r>
+              <w:rPr>
+                <w:rFonts w:asciiTheme="minorHAnsi" w:hAnsiTheme="minorHAnsi"/>
+              </w:rPr>
+              <w:t>Documento con compromisos previos</w:t>
+            </w:r>
+          </w:p>
+        </w:tc>
+        <w:tc>
+          <w:tcPr>
+            <w:tcW w:w="1828" w:type="dxa"/>
             <w:vAlign w:val="center"/>
           </w:tcPr>
           <w:p>
@@ -2458,11 +2264,17 @@
                 <w:rFonts w:asciiTheme="minorHAnsi" w:hAnsiTheme="minorHAnsi"/>
               </w:rPr>
             </w:pPr>
-          </w:p>
-        </w:tc>
-        <w:tc>
-          <w:tcPr>
-            <w:tcW w:w="1511" w:type="dxa"/>
+            <w:r>
+              <w:rPr>
+                <w:rFonts w:asciiTheme="minorHAnsi" w:hAnsiTheme="minorHAnsi"/>
+              </w:rPr>
+              <w:t>Acta</w:t>
+            </w:r>
+          </w:p>
+        </w:tc>
+        <w:tc>
+          <w:tcPr>
+            <w:tcW w:w="1494" w:type="dxa"/>
             <w:vAlign w:val="center"/>
           </w:tcPr>
           <w:p>
@@ -2477,7 +2289,7 @@
         </w:tc>
         <w:tc>
           <w:tcPr>
-            <w:tcW w:w="1511" w:type="dxa"/>
+            <w:tcW w:w="1509" w:type="dxa"/>
             <w:vAlign w:val="center"/>
           </w:tcPr>
           <w:p>
@@ -2488,13 +2300,19 @@
                 <w:rFonts w:asciiTheme="minorHAnsi" w:hAnsiTheme="minorHAnsi"/>
               </w:rPr>
             </w:pPr>
+            <w:r>
+              <w:rPr>
+                <w:rFonts w:asciiTheme="minorHAnsi" w:hAnsiTheme="minorHAnsi"/>
+              </w:rPr>
+              <w:t>Grupo de desarrollo</w:t>
+            </w:r>
           </w:p>
         </w:tc>
       </w:tr>
       <w:tr>
         <w:tc>
           <w:tcPr>
-            <w:tcW w:w="1714" w:type="dxa"/>
+            <w:tcW w:w="1689" w:type="dxa"/>
             <w:vMerge/>
             <w:vAlign w:val="center"/>
           </w:tcPr>
@@ -2510,7 +2328,7 @@
         </w:tc>
         <w:tc>
           <w:tcPr>
-            <w:tcW w:w="1971" w:type="dxa"/>
+            <w:tcW w:w="1916" w:type="dxa"/>
             <w:vMerge/>
             <w:vAlign w:val="center"/>
           </w:tcPr>
@@ -2526,7 +2344,7 @@
         </w:tc>
         <w:tc>
           <w:tcPr>
-            <w:tcW w:w="1837" w:type="dxa"/>
+            <w:tcW w:w="1828" w:type="dxa"/>
             <w:vAlign w:val="center"/>
           </w:tcPr>
           <w:p>
@@ -2552,11 +2370,17 @@
                 <w:rFonts w:asciiTheme="minorHAnsi" w:hAnsiTheme="minorHAnsi"/>
               </w:rPr>
             </w:pPr>
-          </w:p>
-        </w:tc>
-        <w:tc>
-          <w:tcPr>
-            <w:tcW w:w="1511" w:type="dxa"/>
+            <w:r>
+              <w:rPr>
+                <w:rFonts w:asciiTheme="minorHAnsi" w:hAnsiTheme="minorHAnsi"/>
+              </w:rPr>
+              <w:t>Acta</w:t>
+            </w:r>
+          </w:p>
+        </w:tc>
+        <w:tc>
+          <w:tcPr>
+            <w:tcW w:w="1494" w:type="dxa"/>
             <w:vAlign w:val="center"/>
           </w:tcPr>
           <w:p>
@@ -2571,7 +2395,7 @@
         </w:tc>
         <w:tc>
           <w:tcPr>
-            <w:tcW w:w="1511" w:type="dxa"/>
+            <w:tcW w:w="1509" w:type="dxa"/>
             <w:vAlign w:val="center"/>
           </w:tcPr>
           <w:p>
@@ -2582,13 +2406,19 @@
                 <w:rFonts w:asciiTheme="minorHAnsi" w:hAnsiTheme="minorHAnsi"/>
               </w:rPr>
             </w:pPr>
+            <w:r>
+              <w:rPr>
+                <w:rFonts w:asciiTheme="minorHAnsi" w:hAnsiTheme="minorHAnsi"/>
+              </w:rPr>
+              <w:t>Gerente Jeimy</w:t>
+            </w:r>
           </w:p>
         </w:tc>
       </w:tr>
       <w:tr>
         <w:tc>
           <w:tcPr>
-            <w:tcW w:w="1714" w:type="dxa"/>
+            <w:tcW w:w="1689" w:type="dxa"/>
             <w:vMerge w:val="restart"/>
             <w:vAlign w:val="center"/>
           </w:tcPr>
@@ -2600,11 +2430,17 @@
                 <w:rFonts w:asciiTheme="minorHAnsi" w:hAnsiTheme="minorHAnsi"/>
               </w:rPr>
             </w:pPr>
-          </w:p>
-        </w:tc>
-        <w:tc>
-          <w:tcPr>
-            <w:tcW w:w="1971" w:type="dxa"/>
+            <w:r>
+              <w:rPr>
+                <w:rFonts w:asciiTheme="minorHAnsi" w:hAnsiTheme="minorHAnsi"/>
+              </w:rPr>
+              <w:t>Manual de Usuario</w:t>
+            </w:r>
+          </w:p>
+        </w:tc>
+        <w:tc>
+          <w:tcPr>
+            <w:tcW w:w="1916" w:type="dxa"/>
             <w:vMerge w:val="restart"/>
             <w:vAlign w:val="center"/>
           </w:tcPr>
@@ -2616,11 +2452,17 @@
                 <w:rFonts w:asciiTheme="minorHAnsi" w:hAnsiTheme="minorHAnsi"/>
               </w:rPr>
             </w:pPr>
-          </w:p>
-        </w:tc>
-        <w:tc>
-          <w:tcPr>
-            <w:tcW w:w="1837" w:type="dxa"/>
+            <w:r>
+              <w:rPr>
+                <w:rFonts w:asciiTheme="minorHAnsi" w:hAnsiTheme="minorHAnsi"/>
+              </w:rPr>
+              <w:t>Software (el usuario debe tener conocimiento previo)</w:t>
+            </w:r>
+          </w:p>
+        </w:tc>
+        <w:tc>
+          <w:tcPr>
+            <w:tcW w:w="1828" w:type="dxa"/>
             <w:vAlign w:val="center"/>
           </w:tcPr>
           <w:p>
@@ -2646,11 +2488,17 @@
                 <w:rFonts w:asciiTheme="minorHAnsi" w:hAnsiTheme="minorHAnsi"/>
               </w:rPr>
             </w:pPr>
-          </w:p>
-        </w:tc>
-        <w:tc>
-          <w:tcPr>
-            <w:tcW w:w="1511" w:type="dxa"/>
+            <w:r>
+              <w:rPr>
+                <w:rFonts w:asciiTheme="minorHAnsi" w:hAnsiTheme="minorHAnsi"/>
+              </w:rPr>
+              <w:t>Documento</w:t>
+            </w:r>
+          </w:p>
+        </w:tc>
+        <w:tc>
+          <w:tcPr>
+            <w:tcW w:w="1494" w:type="dxa"/>
             <w:vAlign w:val="center"/>
           </w:tcPr>
           <w:p>
@@ -2665,7 +2513,7 @@
         </w:tc>
         <w:tc>
           <w:tcPr>
-            <w:tcW w:w="1511" w:type="dxa"/>
+            <w:tcW w:w="1509" w:type="dxa"/>
             <w:vAlign w:val="center"/>
           </w:tcPr>
           <w:p>
@@ -2676,13 +2524,19 @@
                 <w:rFonts w:asciiTheme="minorHAnsi" w:hAnsiTheme="minorHAnsi"/>
               </w:rPr>
             </w:pPr>
+            <w:r>
+              <w:rPr>
+                <w:rFonts w:asciiTheme="minorHAnsi" w:hAnsiTheme="minorHAnsi"/>
+              </w:rPr>
+              <w:t>Gerente Jeimy</w:t>
+            </w:r>
           </w:p>
         </w:tc>
       </w:tr>
       <w:tr>
         <w:tc>
           <w:tcPr>
-            <w:tcW w:w="1714" w:type="dxa"/>
+            <w:tcW w:w="1689" w:type="dxa"/>
             <w:vMerge/>
             <w:vAlign w:val="center"/>
           </w:tcPr>
@@ -2698,7 +2552,7 @@
         </w:tc>
         <w:tc>
           <w:tcPr>
-            <w:tcW w:w="1971" w:type="dxa"/>
+            <w:tcW w:w="1916" w:type="dxa"/>
             <w:vMerge/>
             <w:vAlign w:val="center"/>
           </w:tcPr>
@@ -2714,7 +2568,7 @@
         </w:tc>
         <w:tc>
           <w:tcPr>
-            <w:tcW w:w="1837" w:type="dxa"/>
+            <w:tcW w:w="1828" w:type="dxa"/>
             <w:vAlign w:val="center"/>
           </w:tcPr>
           <w:p>
@@ -2740,11 +2594,17 @@
                 <w:rFonts w:asciiTheme="minorHAnsi" w:hAnsiTheme="minorHAnsi"/>
               </w:rPr>
             </w:pPr>
-          </w:p>
-        </w:tc>
-        <w:tc>
-          <w:tcPr>
-            <w:tcW w:w="1511" w:type="dxa"/>
+            <w:r>
+              <w:rPr>
+                <w:rFonts w:asciiTheme="minorHAnsi" w:hAnsiTheme="minorHAnsi"/>
+              </w:rPr>
+              <w:t>Reunion Documento</w:t>
+            </w:r>
+          </w:p>
+        </w:tc>
+        <w:tc>
+          <w:tcPr>
+            <w:tcW w:w="1494" w:type="dxa"/>
             <w:vAlign w:val="center"/>
           </w:tcPr>
           <w:p>
@@ -2759,7 +2619,7 @@
         </w:tc>
         <w:tc>
           <w:tcPr>
-            <w:tcW w:w="1511" w:type="dxa"/>
+            <w:tcW w:w="1509" w:type="dxa"/>
             <w:vAlign w:val="center"/>
           </w:tcPr>
           <w:p>
@@ -2770,13 +2630,19 @@
                 <w:rFonts w:asciiTheme="minorHAnsi" w:hAnsiTheme="minorHAnsi"/>
               </w:rPr>
             </w:pPr>
+            <w:r>
+              <w:rPr>
+                <w:rFonts w:asciiTheme="minorHAnsi" w:hAnsiTheme="minorHAnsi"/>
+              </w:rPr>
+              <w:t>Community Manager Camilo</w:t>
+            </w:r>
           </w:p>
         </w:tc>
       </w:tr>
       <w:tr>
         <w:tc>
           <w:tcPr>
-            <w:tcW w:w="1714" w:type="dxa"/>
+            <w:tcW w:w="1689" w:type="dxa"/>
             <w:vMerge w:val="restart"/>
             <w:vAlign w:val="center"/>
           </w:tcPr>
@@ -2788,11 +2654,17 @@
                 <w:rFonts w:asciiTheme="minorHAnsi" w:hAnsiTheme="minorHAnsi"/>
               </w:rPr>
             </w:pPr>
-          </w:p>
-        </w:tc>
-        <w:tc>
-          <w:tcPr>
-            <w:tcW w:w="1971" w:type="dxa"/>
+            <w:r>
+              <w:rPr>
+                <w:rFonts w:asciiTheme="minorHAnsi" w:hAnsiTheme="minorHAnsi"/>
+              </w:rPr>
+              <w:t>Manual de Desarrollador</w:t>
+            </w:r>
+          </w:p>
+        </w:tc>
+        <w:tc>
+          <w:tcPr>
+            <w:tcW w:w="1916" w:type="dxa"/>
             <w:vMerge w:val="restart"/>
             <w:vAlign w:val="center"/>
           </w:tcPr>
@@ -2804,11 +2676,17 @@
                 <w:rFonts w:asciiTheme="minorHAnsi" w:hAnsiTheme="minorHAnsi"/>
               </w:rPr>
             </w:pPr>
-          </w:p>
-        </w:tc>
-        <w:tc>
-          <w:tcPr>
-            <w:tcW w:w="1837" w:type="dxa"/>
+            <w:r>
+              <w:rPr>
+                <w:rFonts w:asciiTheme="minorHAnsi" w:hAnsiTheme="minorHAnsi"/>
+              </w:rPr>
+              <w:t>Software (el usuario debe tener conocimiento previo)</w:t>
+            </w:r>
+          </w:p>
+        </w:tc>
+        <w:tc>
+          <w:tcPr>
+            <w:tcW w:w="1828" w:type="dxa"/>
             <w:vAlign w:val="center"/>
           </w:tcPr>
           <w:p>
@@ -2834,11 +2712,17 @@
                 <w:rFonts w:asciiTheme="minorHAnsi" w:hAnsiTheme="minorHAnsi"/>
               </w:rPr>
             </w:pPr>
-          </w:p>
-        </w:tc>
-        <w:tc>
-          <w:tcPr>
-            <w:tcW w:w="1511" w:type="dxa"/>
+            <w:r>
+              <w:rPr>
+                <w:rFonts w:asciiTheme="minorHAnsi" w:hAnsiTheme="minorHAnsi"/>
+              </w:rPr>
+              <w:t>Documento</w:t>
+            </w:r>
+          </w:p>
+        </w:tc>
+        <w:tc>
+          <w:tcPr>
+            <w:tcW w:w="1494" w:type="dxa"/>
             <w:vAlign w:val="center"/>
           </w:tcPr>
           <w:p>
@@ -2853,7 +2737,7 @@
         </w:tc>
         <w:tc>
           <w:tcPr>
-            <w:tcW w:w="1511" w:type="dxa"/>
+            <w:tcW w:w="1509" w:type="dxa"/>
             <w:vAlign w:val="center"/>
           </w:tcPr>
           <w:p>
@@ -2864,13 +2748,19 @@
                 <w:rFonts w:asciiTheme="minorHAnsi" w:hAnsiTheme="minorHAnsi"/>
               </w:rPr>
             </w:pPr>
+            <w:r>
+              <w:rPr>
+                <w:rFonts w:asciiTheme="minorHAnsi" w:hAnsiTheme="minorHAnsi"/>
+              </w:rPr>
+              <w:t>Gerente Jeimy</w:t>
+            </w:r>
           </w:p>
         </w:tc>
       </w:tr>
       <w:tr>
         <w:tc>
           <w:tcPr>
-            <w:tcW w:w="1714" w:type="dxa"/>
+            <w:tcW w:w="1689" w:type="dxa"/>
             <w:vMerge/>
             <w:vAlign w:val="center"/>
           </w:tcPr>
@@ -2886,7 +2776,7 @@
         </w:tc>
         <w:tc>
           <w:tcPr>
-            <w:tcW w:w="1971" w:type="dxa"/>
+            <w:tcW w:w="1916" w:type="dxa"/>
             <w:vMerge/>
             <w:vAlign w:val="center"/>
           </w:tcPr>
@@ -2902,7 +2792,7 @@
         </w:tc>
         <w:tc>
           <w:tcPr>
-            <w:tcW w:w="1837" w:type="dxa"/>
+            <w:tcW w:w="1828" w:type="dxa"/>
             <w:vAlign w:val="center"/>
           </w:tcPr>
           <w:p>
@@ -2928,11 +2818,17 @@
                 <w:rFonts w:asciiTheme="minorHAnsi" w:hAnsiTheme="minorHAnsi"/>
               </w:rPr>
             </w:pPr>
-          </w:p>
-        </w:tc>
-        <w:tc>
-          <w:tcPr>
-            <w:tcW w:w="1511" w:type="dxa"/>
+            <w:r>
+              <w:rPr>
+                <w:rFonts w:asciiTheme="minorHAnsi" w:hAnsiTheme="minorHAnsi"/>
+              </w:rPr>
+              <w:t>Reunion Documento</w:t>
+            </w:r>
+          </w:p>
+        </w:tc>
+        <w:tc>
+          <w:tcPr>
+            <w:tcW w:w="1494" w:type="dxa"/>
             <w:vAlign w:val="center"/>
           </w:tcPr>
           <w:p>
@@ -2947,7 +2843,7 @@
         </w:tc>
         <w:tc>
           <w:tcPr>
-            <w:tcW w:w="1511" w:type="dxa"/>
+            <w:tcW w:w="1509" w:type="dxa"/>
             <w:vAlign w:val="center"/>
           </w:tcPr>
           <w:p>
@@ -2958,382 +2854,12 @@
                 <w:rFonts w:asciiTheme="minorHAnsi" w:hAnsiTheme="minorHAnsi"/>
               </w:rPr>
             </w:pPr>
-          </w:p>
-        </w:tc>
-      </w:tr>
-      <w:tr>
-        <w:tc>
-          <w:tcPr>
-            <w:tcW w:w="1714" w:type="dxa"/>
-            <w:vMerge w:val="restart"/>
-            <w:vAlign w:val="center"/>
-          </w:tcPr>
-          <w:p>
-            <w:pPr>
-              <w:pStyle w:val="Prrafodelista"/>
-              <w:ind w:left="0"/>
-              <w:rPr>
-                <w:rFonts w:asciiTheme="minorHAnsi" w:hAnsiTheme="minorHAnsi"/>
-              </w:rPr>
-            </w:pPr>
-          </w:p>
-        </w:tc>
-        <w:tc>
-          <w:tcPr>
-            <w:tcW w:w="1971" w:type="dxa"/>
-            <w:vMerge w:val="restart"/>
-            <w:vAlign w:val="center"/>
-          </w:tcPr>
-          <w:p>
-            <w:pPr>
-              <w:pStyle w:val="Prrafodelista"/>
-              <w:ind w:left="0"/>
-              <w:rPr>
-                <w:rFonts w:asciiTheme="minorHAnsi" w:hAnsiTheme="minorHAnsi"/>
-              </w:rPr>
-            </w:pPr>
-          </w:p>
-        </w:tc>
-        <w:tc>
-          <w:tcPr>
-            <w:tcW w:w="1837" w:type="dxa"/>
-            <w:vAlign w:val="center"/>
-          </w:tcPr>
-          <w:p>
-            <w:pPr>
-              <w:pStyle w:val="Prrafodelista"/>
-              <w:ind w:left="0"/>
-              <w:rPr>
-                <w:rFonts w:asciiTheme="minorHAnsi" w:hAnsiTheme="minorHAnsi"/>
-              </w:rPr>
-            </w:pPr>
-            <w:r>
-              <w:rPr>
-                <w:rFonts w:asciiTheme="minorHAnsi" w:hAnsiTheme="minorHAnsi"/>
-              </w:rPr>
-              <w:t>Aseguramiento:</w:t>
-            </w:r>
-          </w:p>
-          <w:p>
-            <w:pPr>
-              <w:pStyle w:val="Prrafodelista"/>
-              <w:ind w:left="0"/>
-              <w:rPr>
-                <w:rFonts w:asciiTheme="minorHAnsi" w:hAnsiTheme="minorHAnsi"/>
-              </w:rPr>
-            </w:pPr>
-          </w:p>
-        </w:tc>
-        <w:tc>
-          <w:tcPr>
-            <w:tcW w:w="1511" w:type="dxa"/>
-            <w:vAlign w:val="center"/>
-          </w:tcPr>
-          <w:p>
-            <w:pPr>
-              <w:pStyle w:val="Prrafodelista"/>
-              <w:ind w:left="0"/>
-              <w:rPr>
-                <w:rFonts w:asciiTheme="minorHAnsi" w:hAnsiTheme="minorHAnsi"/>
-              </w:rPr>
-            </w:pPr>
-          </w:p>
-        </w:tc>
-        <w:tc>
-          <w:tcPr>
-            <w:tcW w:w="1511" w:type="dxa"/>
-            <w:vAlign w:val="center"/>
-          </w:tcPr>
-          <w:p>
-            <w:pPr>
-              <w:pStyle w:val="Prrafodelista"/>
-              <w:ind w:left="0"/>
-              <w:rPr>
-                <w:rFonts w:asciiTheme="minorHAnsi" w:hAnsiTheme="minorHAnsi"/>
-              </w:rPr>
-            </w:pPr>
-          </w:p>
-        </w:tc>
-      </w:tr>
-      <w:tr>
-        <w:tc>
-          <w:tcPr>
-            <w:tcW w:w="1714" w:type="dxa"/>
-            <w:vMerge/>
-            <w:vAlign w:val="center"/>
-          </w:tcPr>
-          <w:p>
-            <w:pPr>
-              <w:pStyle w:val="Prrafodelista"/>
-              <w:ind w:left="0"/>
-              <w:rPr>
-                <w:rFonts w:asciiTheme="minorHAnsi" w:hAnsiTheme="minorHAnsi"/>
-              </w:rPr>
-            </w:pPr>
-          </w:p>
-        </w:tc>
-        <w:tc>
-          <w:tcPr>
-            <w:tcW w:w="1971" w:type="dxa"/>
-            <w:vMerge/>
-            <w:vAlign w:val="center"/>
-          </w:tcPr>
-          <w:p>
-            <w:pPr>
-              <w:pStyle w:val="Prrafodelista"/>
-              <w:ind w:left="0"/>
-              <w:rPr>
-                <w:rFonts w:asciiTheme="minorHAnsi" w:hAnsiTheme="minorHAnsi"/>
-              </w:rPr>
-            </w:pPr>
-          </w:p>
-        </w:tc>
-        <w:tc>
-          <w:tcPr>
-            <w:tcW w:w="1837" w:type="dxa"/>
-            <w:vAlign w:val="center"/>
-          </w:tcPr>
-          <w:p>
-            <w:pPr>
-              <w:pStyle w:val="Prrafodelista"/>
-              <w:ind w:left="0"/>
-              <w:rPr>
-                <w:rFonts w:asciiTheme="minorHAnsi" w:hAnsiTheme="minorHAnsi"/>
-              </w:rPr>
-            </w:pPr>
-            <w:r>
-              <w:rPr>
-                <w:rFonts w:asciiTheme="minorHAnsi" w:hAnsiTheme="minorHAnsi"/>
-              </w:rPr>
-              <w:t>Control:</w:t>
-            </w:r>
-          </w:p>
-          <w:p>
-            <w:pPr>
-              <w:pStyle w:val="Prrafodelista"/>
-              <w:ind w:left="0"/>
-              <w:rPr>
-                <w:rFonts w:asciiTheme="minorHAnsi" w:hAnsiTheme="minorHAnsi"/>
-              </w:rPr>
-            </w:pPr>
-          </w:p>
-        </w:tc>
-        <w:tc>
-          <w:tcPr>
-            <w:tcW w:w="1511" w:type="dxa"/>
-            <w:vAlign w:val="center"/>
-          </w:tcPr>
-          <w:p>
-            <w:pPr>
-              <w:pStyle w:val="Prrafodelista"/>
-              <w:ind w:left="0"/>
-              <w:rPr>
-                <w:rFonts w:asciiTheme="minorHAnsi" w:hAnsiTheme="minorHAnsi"/>
-              </w:rPr>
-            </w:pPr>
-          </w:p>
-        </w:tc>
-        <w:tc>
-          <w:tcPr>
-            <w:tcW w:w="1511" w:type="dxa"/>
-            <w:vAlign w:val="center"/>
-          </w:tcPr>
-          <w:p>
-            <w:pPr>
-              <w:pStyle w:val="Prrafodelista"/>
-              <w:ind w:left="0"/>
-              <w:rPr>
-                <w:rFonts w:asciiTheme="minorHAnsi" w:hAnsiTheme="minorHAnsi"/>
-              </w:rPr>
-            </w:pPr>
-          </w:p>
-        </w:tc>
-      </w:tr>
-      <w:tr>
-        <w:tc>
-          <w:tcPr>
-            <w:tcW w:w="1714" w:type="dxa"/>
-            <w:vMerge w:val="restart"/>
-            <w:vAlign w:val="center"/>
-          </w:tcPr>
-          <w:p>
-            <w:pPr>
-              <w:pStyle w:val="Prrafodelista"/>
-              <w:ind w:left="0"/>
-              <w:rPr>
-                <w:rFonts w:asciiTheme="minorHAnsi" w:hAnsiTheme="minorHAnsi"/>
-              </w:rPr>
-            </w:pPr>
-          </w:p>
-        </w:tc>
-        <w:tc>
-          <w:tcPr>
-            <w:tcW w:w="1971" w:type="dxa"/>
-            <w:vMerge w:val="restart"/>
-            <w:vAlign w:val="center"/>
-          </w:tcPr>
-          <w:p>
-            <w:pPr>
-              <w:pStyle w:val="Prrafodelista"/>
-              <w:ind w:left="0"/>
-              <w:rPr>
-                <w:rFonts w:asciiTheme="minorHAnsi" w:hAnsiTheme="minorHAnsi"/>
-              </w:rPr>
-            </w:pPr>
-          </w:p>
-        </w:tc>
-        <w:tc>
-          <w:tcPr>
-            <w:tcW w:w="1837" w:type="dxa"/>
-            <w:vAlign w:val="center"/>
-          </w:tcPr>
-          <w:p>
-            <w:pPr>
-              <w:pStyle w:val="Prrafodelista"/>
-              <w:ind w:left="0"/>
-              <w:rPr>
-                <w:rFonts w:asciiTheme="minorHAnsi" w:hAnsiTheme="minorHAnsi"/>
-              </w:rPr>
-            </w:pPr>
-            <w:r>
-              <w:rPr>
-                <w:rFonts w:asciiTheme="minorHAnsi" w:hAnsiTheme="minorHAnsi"/>
-              </w:rPr>
-              <w:t>Aseguramiento:</w:t>
-            </w:r>
-          </w:p>
-          <w:p>
-            <w:pPr>
-              <w:pStyle w:val="Prrafodelista"/>
-              <w:ind w:left="0"/>
-              <w:rPr>
-                <w:rFonts w:asciiTheme="minorHAnsi" w:hAnsiTheme="minorHAnsi"/>
-              </w:rPr>
-            </w:pPr>
-          </w:p>
-        </w:tc>
-        <w:tc>
-          <w:tcPr>
-            <w:tcW w:w="1511" w:type="dxa"/>
-            <w:vAlign w:val="center"/>
-          </w:tcPr>
-          <w:p>
-            <w:pPr>
-              <w:pStyle w:val="Prrafodelista"/>
-              <w:ind w:left="0"/>
-              <w:rPr>
-                <w:rFonts w:asciiTheme="minorHAnsi" w:hAnsiTheme="minorHAnsi"/>
-              </w:rPr>
-            </w:pPr>
-          </w:p>
-        </w:tc>
-        <w:tc>
-          <w:tcPr>
-            <w:tcW w:w="1511" w:type="dxa"/>
-            <w:vAlign w:val="center"/>
-          </w:tcPr>
-          <w:p>
-            <w:pPr>
-              <w:pStyle w:val="Prrafodelista"/>
-              <w:ind w:left="0"/>
-              <w:rPr>
-                <w:rFonts w:asciiTheme="minorHAnsi" w:hAnsiTheme="minorHAnsi"/>
-              </w:rPr>
-            </w:pPr>
-          </w:p>
-        </w:tc>
-      </w:tr>
-      <w:tr>
-        <w:tc>
-          <w:tcPr>
-            <w:tcW w:w="1714" w:type="dxa"/>
-            <w:vMerge/>
-            <w:vAlign w:val="center"/>
-          </w:tcPr>
-          <w:p>
-            <w:pPr>
-              <w:pStyle w:val="Prrafodelista"/>
-              <w:ind w:left="0"/>
-              <w:rPr>
-                <w:rFonts w:asciiTheme="minorHAnsi" w:hAnsiTheme="minorHAnsi"/>
-              </w:rPr>
-            </w:pPr>
-          </w:p>
-        </w:tc>
-        <w:tc>
-          <w:tcPr>
-            <w:tcW w:w="1971" w:type="dxa"/>
-            <w:vMerge/>
-            <w:vAlign w:val="center"/>
-          </w:tcPr>
-          <w:p>
-            <w:pPr>
-              <w:pStyle w:val="Prrafodelista"/>
-              <w:ind w:left="0"/>
-              <w:rPr>
-                <w:rFonts w:asciiTheme="minorHAnsi" w:hAnsiTheme="minorHAnsi"/>
-              </w:rPr>
-            </w:pPr>
-          </w:p>
-        </w:tc>
-        <w:tc>
-          <w:tcPr>
-            <w:tcW w:w="1837" w:type="dxa"/>
-            <w:vAlign w:val="center"/>
-          </w:tcPr>
-          <w:p>
-            <w:pPr>
-              <w:pStyle w:val="Prrafodelista"/>
-              <w:ind w:left="0"/>
-              <w:rPr>
-                <w:rFonts w:asciiTheme="minorHAnsi" w:hAnsiTheme="minorHAnsi"/>
-              </w:rPr>
-            </w:pPr>
-            <w:r>
-              <w:rPr>
-                <w:rFonts w:asciiTheme="minorHAnsi" w:hAnsiTheme="minorHAnsi"/>
-              </w:rPr>
-              <w:t>Control:</w:t>
-            </w:r>
-          </w:p>
-          <w:p>
-            <w:pPr>
-              <w:pStyle w:val="Prrafodelista"/>
-              <w:ind w:left="0"/>
-              <w:rPr>
-                <w:rFonts w:asciiTheme="minorHAnsi" w:hAnsiTheme="minorHAnsi"/>
-              </w:rPr>
-            </w:pPr>
-          </w:p>
-        </w:tc>
-        <w:tc>
-          <w:tcPr>
-            <w:tcW w:w="1511" w:type="dxa"/>
-            <w:vAlign w:val="center"/>
-          </w:tcPr>
-          <w:p>
-            <w:pPr>
-              <w:pStyle w:val="Prrafodelista"/>
-              <w:ind w:left="0"/>
-              <w:rPr>
-                <w:rFonts w:asciiTheme="minorHAnsi" w:hAnsiTheme="minorHAnsi"/>
-              </w:rPr>
-            </w:pPr>
-          </w:p>
-        </w:tc>
-        <w:tc>
-          <w:tcPr>
-            <w:tcW w:w="1511" w:type="dxa"/>
-            <w:vAlign w:val="center"/>
-          </w:tcPr>
-          <w:p>
-            <w:pPr>
-              <w:pStyle w:val="Prrafodelista"/>
-              <w:ind w:left="0"/>
-              <w:rPr>
-                <w:rFonts w:asciiTheme="minorHAnsi" w:hAnsiTheme="minorHAnsi"/>
-              </w:rPr>
-            </w:pPr>
+            <w:r>
+              <w:rPr>
+                <w:rFonts w:asciiTheme="minorHAnsi" w:hAnsiTheme="minorHAnsi"/>
+              </w:rPr>
+              <w:t>Community Manager Camilo</w:t>
+            </w:r>
           </w:p>
         </w:tc>
       </w:tr>
@@ -3376,6 +2902,20 @@
     </w:p>
     <w:p>
       <w:pPr>
+        <w:ind w:left="644" w:firstLine="64"/>
+        <w:rPr>
+          <w:rFonts w:asciiTheme="minorHAnsi" w:hAnsiTheme="minorHAnsi"/>
+        </w:rPr>
+      </w:pPr>
+      <w:r>
+        <w:rPr>
+          <w:rFonts w:asciiTheme="minorHAnsi" w:hAnsiTheme="minorHAnsi"/>
+        </w:rPr>
+        <w:t>Anexos documentos de acta de inicio y actas reuniones.</w:t>
+      </w:r>
+    </w:p>
+    <w:p>
+      <w:pPr>
         <w:pStyle w:val="Prrafodelista"/>
         <w:ind w:left="284"/>
         <w:rPr>
@@ -3398,930 +2938,8 @@
           <w:rFonts w:asciiTheme="minorHAnsi" w:hAnsiTheme="minorHAnsi"/>
         </w:rPr>
       </w:pPr>
-      <w:r>
-        <w:rPr>
-          <w:rFonts w:asciiTheme="minorHAnsi" w:hAnsiTheme="minorHAnsi"/>
-        </w:rPr>
-        <w:br w:type="page"/>
-      </w:r>
-    </w:p>
-    <w:p>
-      <w:pPr>
-        <w:pStyle w:val="Prrafodelista"/>
-        <w:numPr>
-          <w:ilvl w:val="0"/>
-          <w:numId w:val="1"/>
-        </w:numPr>
-        <w:ind w:left="284" w:hanging="284"/>
-        <w:rPr>
-          <w:rFonts w:asciiTheme="minorHAnsi" w:hAnsiTheme="minorHAnsi"/>
-        </w:rPr>
-      </w:pPr>
-      <w:r>
-        <w:rPr>
-          <w:rFonts w:asciiTheme="minorHAnsi" w:hAnsiTheme="minorHAnsi"/>
-        </w:rPr>
-        <w:lastRenderedPageBreak/>
-        <w:t>Plan de mejora (generación de valor a los procesos)</w:t>
-      </w:r>
-    </w:p>
-    <w:p>
-      <w:pPr>
-        <w:pStyle w:val="Prrafodelista"/>
-        <w:ind w:left="284"/>
-        <w:rPr>
-          <w:rFonts w:asciiTheme="minorHAnsi" w:hAnsiTheme="minorHAnsi"/>
-          <w:i/>
-          <w:color w:val="808080" w:themeColor="background1" w:themeShade="80"/>
-        </w:rPr>
-      </w:pPr>
-      <w:r>
-        <w:rPr>
-          <w:rFonts w:asciiTheme="minorHAnsi" w:hAnsiTheme="minorHAnsi"/>
-          <w:i/>
-          <w:color w:val="808080" w:themeColor="background1" w:themeShade="80"/>
-        </w:rPr>
-        <w:t>En esta sección corresponde a un componente del Plan de Calidad.  Detalla los pasos para analizar la gestión del proyecto, el desarrollo del producto o los procesos organizacionales para identificar actividades que incrementen su valor.  Incluye: descripción del proceso para la mejora, focos para la mejora y enfoque de mejora en el proyecto (directrices).</w:t>
-      </w:r>
-    </w:p>
-    <w:p>
-      <w:pPr>
-        <w:pStyle w:val="Prrafodelista"/>
-        <w:ind w:left="284"/>
-        <w:rPr>
-          <w:rFonts w:asciiTheme="minorHAnsi" w:hAnsiTheme="minorHAnsi"/>
-          <w:i/>
-          <w:color w:val="808080" w:themeColor="background1" w:themeShade="80"/>
-        </w:rPr>
-      </w:pPr>
-    </w:p>
-    <w:p>
-      <w:pPr>
-        <w:pStyle w:val="Prrafodelista"/>
-        <w:numPr>
-          <w:ilvl w:val="0"/>
-          <w:numId w:val="4"/>
-        </w:numPr>
-        <w:spacing w:after="0"/>
-        <w:ind w:hanging="436"/>
-        <w:rPr>
-          <w:rFonts w:asciiTheme="minorHAnsi" w:hAnsiTheme="minorHAnsi"/>
-        </w:rPr>
-      </w:pPr>
-      <w:r>
-        <w:rPr>
-          <w:rFonts w:asciiTheme="minorHAnsi" w:hAnsiTheme="minorHAnsi"/>
-        </w:rPr>
-        <w:t>Enfoque para la mejora</w:t>
-      </w:r>
-    </w:p>
-    <w:p>
-      <w:pPr>
-        <w:pStyle w:val="Prrafodelista"/>
-        <w:spacing w:after="0"/>
-        <w:rPr>
-          <w:rFonts w:asciiTheme="minorHAnsi" w:hAnsiTheme="minorHAnsi"/>
-          <w:sz w:val="14"/>
-          <w:szCs w:val="14"/>
-        </w:rPr>
-      </w:pPr>
-    </w:p>
-    <w:tbl>
-      <w:tblPr>
-        <w:tblStyle w:val="Tablaconcuadrcula"/>
-        <w:tblW w:w="8788" w:type="dxa"/>
-        <w:tblInd w:w="392" w:type="dxa"/>
-        <w:tblLook w:val="04A0" w:firstRow="1" w:lastRow="0" w:firstColumn="1" w:lastColumn="0" w:noHBand="0" w:noVBand="1"/>
-      </w:tblPr>
-      <w:tblGrid>
-        <w:gridCol w:w="8788"/>
-      </w:tblGrid>
-      <w:tr>
-        <w:tc>
-          <w:tcPr>
-            <w:tcW w:w="8788" w:type="dxa"/>
-          </w:tcPr>
-          <w:p>
-            <w:pPr>
-              <w:rPr>
-                <w:rFonts w:asciiTheme="minorHAnsi" w:hAnsiTheme="minorHAnsi"/>
-              </w:rPr>
-            </w:pPr>
-          </w:p>
-          <w:p>
-            <w:pPr>
-              <w:rPr>
-                <w:rFonts w:asciiTheme="minorHAnsi" w:hAnsiTheme="minorHAnsi"/>
-              </w:rPr>
-            </w:pPr>
-          </w:p>
-          <w:p>
-            <w:pPr>
-              <w:rPr>
-                <w:rFonts w:asciiTheme="minorHAnsi" w:hAnsiTheme="minorHAnsi"/>
-              </w:rPr>
-            </w:pPr>
-          </w:p>
-        </w:tc>
-      </w:tr>
-    </w:tbl>
-    <w:p>
-      <w:pPr>
-        <w:rPr>
-          <w:rFonts w:asciiTheme="minorHAnsi" w:hAnsiTheme="minorHAnsi"/>
-        </w:rPr>
-      </w:pPr>
-    </w:p>
-    <w:p>
-      <w:pPr>
-        <w:pStyle w:val="Prrafodelista"/>
-        <w:numPr>
-          <w:ilvl w:val="0"/>
-          <w:numId w:val="4"/>
-        </w:numPr>
-        <w:spacing w:after="0"/>
-        <w:ind w:hanging="436"/>
-        <w:rPr>
-          <w:rFonts w:asciiTheme="minorHAnsi" w:hAnsiTheme="minorHAnsi"/>
-        </w:rPr>
-      </w:pPr>
-      <w:r>
-        <w:rPr>
-          <w:rFonts w:asciiTheme="minorHAnsi" w:hAnsiTheme="minorHAnsi"/>
-        </w:rPr>
-        <w:t>Temas foco para la mejora</w:t>
-      </w:r>
-    </w:p>
-    <w:p>
-      <w:pPr>
-        <w:pStyle w:val="Prrafodelista"/>
-        <w:spacing w:after="0"/>
-        <w:rPr>
-          <w:rFonts w:asciiTheme="minorHAnsi" w:hAnsiTheme="minorHAnsi"/>
-          <w:sz w:val="14"/>
-        </w:rPr>
-      </w:pPr>
-    </w:p>
-    <w:tbl>
-      <w:tblPr>
-        <w:tblStyle w:val="Tablaconcuadrcula"/>
-        <w:tblW w:w="8788" w:type="dxa"/>
-        <w:tblInd w:w="392" w:type="dxa"/>
-        <w:tblLook w:val="04A0" w:firstRow="1" w:lastRow="0" w:firstColumn="1" w:lastColumn="0" w:noHBand="0" w:noVBand="1"/>
-      </w:tblPr>
-      <w:tblGrid>
-        <w:gridCol w:w="8788"/>
-      </w:tblGrid>
-      <w:tr>
-        <w:tc>
-          <w:tcPr>
-            <w:tcW w:w="8788" w:type="dxa"/>
-          </w:tcPr>
-          <w:p>
-            <w:pPr>
-              <w:pStyle w:val="Prrafodelista"/>
-              <w:ind w:left="0"/>
-              <w:rPr>
-                <w:rFonts w:asciiTheme="minorHAnsi" w:hAnsiTheme="minorHAnsi"/>
-              </w:rPr>
-            </w:pPr>
-          </w:p>
-          <w:p>
-            <w:pPr>
-              <w:pStyle w:val="Prrafodelista"/>
-              <w:ind w:left="0"/>
-              <w:rPr>
-                <w:rFonts w:asciiTheme="minorHAnsi" w:hAnsiTheme="minorHAnsi"/>
-              </w:rPr>
-            </w:pPr>
-          </w:p>
-          <w:p>
-            <w:pPr>
-              <w:pStyle w:val="Prrafodelista"/>
-              <w:ind w:left="0"/>
-              <w:rPr>
-                <w:rFonts w:asciiTheme="minorHAnsi" w:hAnsiTheme="minorHAnsi"/>
-              </w:rPr>
-            </w:pPr>
-          </w:p>
-        </w:tc>
-      </w:tr>
-    </w:tbl>
-    <w:p>
-      <w:pPr>
-        <w:pStyle w:val="Prrafodelista"/>
-        <w:spacing w:after="0"/>
-        <w:rPr>
-          <w:rFonts w:asciiTheme="minorHAnsi" w:hAnsiTheme="minorHAnsi"/>
-        </w:rPr>
-      </w:pPr>
-    </w:p>
-    <w:p>
-      <w:pPr>
-        <w:pStyle w:val="Prrafodelista"/>
-        <w:numPr>
-          <w:ilvl w:val="0"/>
-          <w:numId w:val="4"/>
-        </w:numPr>
-        <w:spacing w:after="0"/>
-        <w:ind w:hanging="436"/>
-        <w:rPr>
-          <w:rFonts w:asciiTheme="minorHAnsi" w:hAnsiTheme="minorHAnsi"/>
-        </w:rPr>
-      </w:pPr>
-      <w:r>
-        <w:rPr>
-          <w:rFonts w:asciiTheme="minorHAnsi" w:hAnsiTheme="minorHAnsi"/>
-        </w:rPr>
-        <w:t>Procesos clave para la mejora (describa al menos 1 para el proyecto)</w:t>
-      </w:r>
-    </w:p>
-    <w:p>
-      <w:pPr>
-        <w:rPr>
-          <w:rFonts w:asciiTheme="minorHAnsi" w:hAnsiTheme="minorHAnsi"/>
-        </w:rPr>
-      </w:pPr>
-    </w:p>
-    <w:tbl>
-      <w:tblPr>
-        <w:tblStyle w:val="Tablaconcuadrcula"/>
-        <w:tblW w:w="8788" w:type="dxa"/>
-        <w:tblInd w:w="392" w:type="dxa"/>
-        <w:tblLook w:val="04A0" w:firstRow="1" w:lastRow="0" w:firstColumn="1" w:lastColumn="0" w:noHBand="0" w:noVBand="1"/>
-      </w:tblPr>
-      <w:tblGrid>
-        <w:gridCol w:w="4489"/>
-        <w:gridCol w:w="4299"/>
-      </w:tblGrid>
-      <w:tr>
-        <w:tc>
-          <w:tcPr>
-            <w:tcW w:w="8788" w:type="dxa"/>
-            <w:gridSpan w:val="2"/>
-          </w:tcPr>
-          <w:p>
-            <w:pPr>
-              <w:rPr>
-                <w:rFonts w:asciiTheme="minorHAnsi" w:hAnsiTheme="minorHAnsi"/>
-              </w:rPr>
-            </w:pPr>
-            <w:r>
-              <w:rPr>
-                <w:rFonts w:asciiTheme="minorHAnsi" w:hAnsiTheme="minorHAnsi"/>
-              </w:rPr>
-              <w:t>Descripción del proceso</w:t>
-            </w:r>
-          </w:p>
-        </w:tc>
-      </w:tr>
-      <w:tr>
-        <w:tc>
-          <w:tcPr>
-            <w:tcW w:w="8788" w:type="dxa"/>
-            <w:gridSpan w:val="2"/>
-          </w:tcPr>
-          <w:p>
-            <w:pPr>
-              <w:rPr>
-                <w:rFonts w:asciiTheme="minorHAnsi" w:hAnsiTheme="minorHAnsi"/>
-              </w:rPr>
-            </w:pPr>
-            <w:r>
-              <w:rPr>
-                <w:rFonts w:asciiTheme="minorHAnsi" w:hAnsiTheme="minorHAnsi"/>
-              </w:rPr>
-              <w:t>1.</w:t>
-            </w:r>
-          </w:p>
-        </w:tc>
-      </w:tr>
-      <w:tr>
-        <w:tc>
-          <w:tcPr>
-            <w:tcW w:w="8788" w:type="dxa"/>
-            <w:gridSpan w:val="2"/>
-          </w:tcPr>
-          <w:p>
-            <w:pPr>
-              <w:rPr>
-                <w:rFonts w:asciiTheme="minorHAnsi" w:hAnsiTheme="minorHAnsi"/>
-              </w:rPr>
-            </w:pPr>
-            <w:r>
-              <w:rPr>
-                <w:rFonts w:asciiTheme="minorHAnsi" w:hAnsiTheme="minorHAnsi"/>
-              </w:rPr>
-              <w:t>2.</w:t>
-            </w:r>
-          </w:p>
-        </w:tc>
-      </w:tr>
-      <w:tr>
-        <w:tc>
-          <w:tcPr>
-            <w:tcW w:w="8788" w:type="dxa"/>
-            <w:gridSpan w:val="2"/>
-          </w:tcPr>
-          <w:p>
-            <w:pPr>
-              <w:rPr>
-                <w:rFonts w:asciiTheme="minorHAnsi" w:hAnsiTheme="minorHAnsi"/>
-              </w:rPr>
-            </w:pPr>
-            <w:r>
-              <w:rPr>
-                <w:rFonts w:asciiTheme="minorHAnsi" w:hAnsiTheme="minorHAnsi"/>
-              </w:rPr>
-              <w:t>3.</w:t>
-            </w:r>
-          </w:p>
-        </w:tc>
-      </w:tr>
-      <w:tr>
-        <w:tc>
-          <w:tcPr>
-            <w:tcW w:w="8788" w:type="dxa"/>
-            <w:gridSpan w:val="2"/>
-          </w:tcPr>
-          <w:p>
-            <w:pPr>
-              <w:rPr>
-                <w:rFonts w:asciiTheme="minorHAnsi" w:hAnsiTheme="minorHAnsi"/>
-              </w:rPr>
-            </w:pPr>
-            <w:r>
-              <w:rPr>
-                <w:rFonts w:asciiTheme="minorHAnsi" w:hAnsiTheme="minorHAnsi"/>
-              </w:rPr>
-              <w:t>4.</w:t>
-            </w:r>
-          </w:p>
-        </w:tc>
-      </w:tr>
-      <w:tr>
-        <w:tc>
-          <w:tcPr>
-            <w:tcW w:w="8788" w:type="dxa"/>
-            <w:gridSpan w:val="2"/>
-          </w:tcPr>
-          <w:p>
-            <w:pPr>
-              <w:rPr>
-                <w:rFonts w:asciiTheme="minorHAnsi" w:hAnsiTheme="minorHAnsi"/>
-              </w:rPr>
-            </w:pPr>
-            <w:r>
-              <w:rPr>
-                <w:rFonts w:asciiTheme="minorHAnsi" w:hAnsiTheme="minorHAnsi"/>
-              </w:rPr>
-              <w:t>5.</w:t>
-            </w:r>
-          </w:p>
-        </w:tc>
-      </w:tr>
-      <w:tr>
-        <w:tc>
-          <w:tcPr>
-            <w:tcW w:w="8788" w:type="dxa"/>
-            <w:gridSpan w:val="2"/>
-          </w:tcPr>
-          <w:p>
-            <w:pPr>
-              <w:rPr>
-                <w:rFonts w:asciiTheme="minorHAnsi" w:hAnsiTheme="minorHAnsi"/>
-              </w:rPr>
-            </w:pPr>
-            <w:r>
-              <w:rPr>
-                <w:rFonts w:asciiTheme="minorHAnsi" w:hAnsiTheme="minorHAnsi"/>
-              </w:rPr>
-              <w:t>n.</w:t>
-            </w:r>
-          </w:p>
-        </w:tc>
-      </w:tr>
-      <w:tr>
-        <w:tc>
-          <w:tcPr>
-            <w:tcW w:w="4489" w:type="dxa"/>
-          </w:tcPr>
-          <w:p>
-            <w:pPr>
-              <w:rPr>
-                <w:rFonts w:asciiTheme="minorHAnsi" w:hAnsiTheme="minorHAnsi"/>
-              </w:rPr>
-            </w:pPr>
-            <w:r>
-              <w:rPr>
-                <w:rFonts w:asciiTheme="minorHAnsi" w:hAnsiTheme="minorHAnsi"/>
-              </w:rPr>
-              <w:t>Inicio del proceso</w:t>
-            </w:r>
-          </w:p>
-        </w:tc>
-        <w:tc>
-          <w:tcPr>
-            <w:tcW w:w="4299" w:type="dxa"/>
-          </w:tcPr>
-          <w:p>
-            <w:pPr>
-              <w:rPr>
-                <w:rFonts w:asciiTheme="minorHAnsi" w:hAnsiTheme="minorHAnsi"/>
-              </w:rPr>
-            </w:pPr>
-            <w:r>
-              <w:rPr>
-                <w:rFonts w:asciiTheme="minorHAnsi" w:hAnsiTheme="minorHAnsi"/>
-              </w:rPr>
-              <w:t>Finalización del proceso</w:t>
-            </w:r>
-          </w:p>
-        </w:tc>
-      </w:tr>
-      <w:tr>
-        <w:tc>
-          <w:tcPr>
-            <w:tcW w:w="4489" w:type="dxa"/>
-          </w:tcPr>
-          <w:p>
-            <w:pPr>
-              <w:rPr>
-                <w:rFonts w:asciiTheme="minorHAnsi" w:hAnsiTheme="minorHAnsi"/>
-              </w:rPr>
-            </w:pPr>
-          </w:p>
-        </w:tc>
-        <w:tc>
-          <w:tcPr>
-            <w:tcW w:w="4299" w:type="dxa"/>
-          </w:tcPr>
-          <w:p>
-            <w:pPr>
-              <w:rPr>
-                <w:rFonts w:asciiTheme="minorHAnsi" w:hAnsiTheme="minorHAnsi"/>
-              </w:rPr>
-            </w:pPr>
-          </w:p>
-        </w:tc>
-      </w:tr>
-      <w:tr>
-        <w:tc>
-          <w:tcPr>
-            <w:tcW w:w="4489" w:type="dxa"/>
-          </w:tcPr>
-          <w:p>
-            <w:pPr>
-              <w:rPr>
-                <w:rFonts w:asciiTheme="minorHAnsi" w:hAnsiTheme="minorHAnsi"/>
-              </w:rPr>
-            </w:pPr>
-            <w:r>
-              <w:rPr>
-                <w:rFonts w:asciiTheme="minorHAnsi" w:hAnsiTheme="minorHAnsi"/>
-              </w:rPr>
-              <w:t>Entradas del proceso</w:t>
-            </w:r>
-          </w:p>
-        </w:tc>
-        <w:tc>
-          <w:tcPr>
-            <w:tcW w:w="4299" w:type="dxa"/>
-          </w:tcPr>
-          <w:p>
-            <w:pPr>
-              <w:rPr>
-                <w:rFonts w:asciiTheme="minorHAnsi" w:hAnsiTheme="minorHAnsi"/>
-              </w:rPr>
-            </w:pPr>
-            <w:r>
-              <w:rPr>
-                <w:rFonts w:asciiTheme="minorHAnsi" w:hAnsiTheme="minorHAnsi"/>
-              </w:rPr>
-              <w:t>Salidas del proceso</w:t>
-            </w:r>
-          </w:p>
-        </w:tc>
-      </w:tr>
-      <w:tr>
-        <w:tc>
-          <w:tcPr>
-            <w:tcW w:w="4489" w:type="dxa"/>
-          </w:tcPr>
-          <w:p>
-            <w:pPr>
-              <w:rPr>
-                <w:rFonts w:asciiTheme="minorHAnsi" w:hAnsiTheme="minorHAnsi"/>
-              </w:rPr>
-            </w:pPr>
-          </w:p>
-        </w:tc>
-        <w:tc>
-          <w:tcPr>
-            <w:tcW w:w="4299" w:type="dxa"/>
-          </w:tcPr>
-          <w:p>
-            <w:pPr>
-              <w:rPr>
-                <w:rFonts w:asciiTheme="minorHAnsi" w:hAnsiTheme="minorHAnsi"/>
-              </w:rPr>
-            </w:pPr>
-          </w:p>
-        </w:tc>
-      </w:tr>
-      <w:tr>
-        <w:tc>
-          <w:tcPr>
-            <w:tcW w:w="4489" w:type="dxa"/>
-          </w:tcPr>
-          <w:p>
-            <w:pPr>
-              <w:rPr>
-                <w:rFonts w:asciiTheme="minorHAnsi" w:hAnsiTheme="minorHAnsi"/>
-              </w:rPr>
-            </w:pPr>
-            <w:r>
-              <w:rPr>
-                <w:rFonts w:asciiTheme="minorHAnsi" w:hAnsiTheme="minorHAnsi"/>
-              </w:rPr>
-              <w:t>Dueño del proceso</w:t>
-            </w:r>
-          </w:p>
-        </w:tc>
-        <w:tc>
-          <w:tcPr>
-            <w:tcW w:w="4299" w:type="dxa"/>
-          </w:tcPr>
-          <w:p>
-            <w:pPr>
-              <w:rPr>
-                <w:rFonts w:asciiTheme="minorHAnsi" w:hAnsiTheme="minorHAnsi"/>
-              </w:rPr>
-            </w:pPr>
-            <w:r>
-              <w:rPr>
-                <w:rFonts w:asciiTheme="minorHAnsi" w:hAnsiTheme="minorHAnsi"/>
-              </w:rPr>
-              <w:t>Otros stakeholders relacionados</w:t>
-            </w:r>
-          </w:p>
-        </w:tc>
-      </w:tr>
-      <w:tr>
-        <w:tc>
-          <w:tcPr>
-            <w:tcW w:w="4489" w:type="dxa"/>
-          </w:tcPr>
-          <w:p>
-            <w:pPr>
-              <w:rPr>
-                <w:rFonts w:asciiTheme="minorHAnsi" w:hAnsiTheme="minorHAnsi"/>
-              </w:rPr>
-            </w:pPr>
-          </w:p>
-        </w:tc>
-        <w:tc>
-          <w:tcPr>
-            <w:tcW w:w="4299" w:type="dxa"/>
-          </w:tcPr>
-          <w:p>
-            <w:pPr>
-              <w:rPr>
-                <w:rFonts w:asciiTheme="minorHAnsi" w:hAnsiTheme="minorHAnsi"/>
-              </w:rPr>
-            </w:pPr>
-          </w:p>
-        </w:tc>
-      </w:tr>
-      <w:tr>
-        <w:tc>
-          <w:tcPr>
-            <w:tcW w:w="8788" w:type="dxa"/>
-            <w:gridSpan w:val="2"/>
-          </w:tcPr>
-          <w:p>
-            <w:pPr>
-              <w:rPr>
-                <w:rFonts w:asciiTheme="minorHAnsi" w:hAnsiTheme="minorHAnsi"/>
-              </w:rPr>
-            </w:pPr>
-            <w:r>
-              <w:rPr>
-                <w:rFonts w:asciiTheme="minorHAnsi" w:hAnsiTheme="minorHAnsi"/>
-              </w:rPr>
-              <w:t>Métricas relacionadas</w:t>
-            </w:r>
-          </w:p>
-        </w:tc>
-      </w:tr>
-      <w:tr>
-        <w:tc>
-          <w:tcPr>
-            <w:tcW w:w="8788" w:type="dxa"/>
-            <w:gridSpan w:val="2"/>
-          </w:tcPr>
-          <w:p>
-            <w:pPr>
-              <w:rPr>
-                <w:rFonts w:asciiTheme="minorHAnsi" w:hAnsiTheme="minorHAnsi"/>
-              </w:rPr>
-            </w:pPr>
-          </w:p>
-        </w:tc>
-      </w:tr>
-    </w:tbl>
-    <w:p>
-      <w:pPr>
-        <w:rPr>
-          <w:rFonts w:asciiTheme="minorHAnsi" w:hAnsiTheme="minorHAnsi"/>
-        </w:rPr>
-      </w:pPr>
-    </w:p>
-    <w:p>
-      <w:pPr>
-        <w:pStyle w:val="Prrafodelista"/>
-        <w:numPr>
-          <w:ilvl w:val="0"/>
-          <w:numId w:val="5"/>
-        </w:numPr>
-        <w:spacing w:after="0"/>
-        <w:rPr>
-          <w:rFonts w:asciiTheme="minorHAnsi" w:hAnsiTheme="minorHAnsi"/>
-        </w:rPr>
-      </w:pPr>
-      <w:r>
-        <w:rPr>
-          <w:rFonts w:asciiTheme="minorHAnsi" w:hAnsiTheme="minorHAnsi"/>
-        </w:rPr>
-        <w:t>Procedimiento para la toma de acciones correctivas | preventivas en el proyecto</w:t>
-      </w:r>
-    </w:p>
-    <w:p>
-      <w:pPr>
-        <w:pStyle w:val="Prrafodelista"/>
-        <w:spacing w:after="0"/>
-        <w:rPr>
-          <w:rFonts w:asciiTheme="minorHAnsi" w:hAnsiTheme="minorHAnsi"/>
-          <w:sz w:val="14"/>
-        </w:rPr>
-      </w:pPr>
-    </w:p>
-    <w:tbl>
-      <w:tblPr>
-        <w:tblStyle w:val="Tablaconcuadrcula"/>
-        <w:tblW w:w="8788" w:type="dxa"/>
-        <w:tblInd w:w="392" w:type="dxa"/>
-        <w:tblLook w:val="04A0" w:firstRow="1" w:lastRow="0" w:firstColumn="1" w:lastColumn="0" w:noHBand="0" w:noVBand="1"/>
-      </w:tblPr>
-      <w:tblGrid>
-        <w:gridCol w:w="5386"/>
-        <w:gridCol w:w="3402"/>
-      </w:tblGrid>
-      <w:tr>
-        <w:tc>
-          <w:tcPr>
-            <w:tcW w:w="5386" w:type="dxa"/>
-          </w:tcPr>
-          <w:p>
-            <w:pPr>
-              <w:jc w:val="center"/>
-              <w:rPr>
-                <w:rFonts w:asciiTheme="minorHAnsi" w:hAnsiTheme="minorHAnsi"/>
-              </w:rPr>
-            </w:pPr>
-            <w:r>
-              <w:rPr>
-                <w:rFonts w:asciiTheme="minorHAnsi" w:hAnsiTheme="minorHAnsi"/>
-              </w:rPr>
-              <w:t>Paso</w:t>
-            </w:r>
-          </w:p>
-        </w:tc>
-        <w:tc>
-          <w:tcPr>
-            <w:tcW w:w="3402" w:type="dxa"/>
-          </w:tcPr>
-          <w:p>
-            <w:pPr>
-              <w:jc w:val="center"/>
-              <w:rPr>
-                <w:rFonts w:asciiTheme="minorHAnsi" w:hAnsiTheme="minorHAnsi"/>
-              </w:rPr>
-            </w:pPr>
-            <w:r>
-              <w:rPr>
-                <w:rFonts w:asciiTheme="minorHAnsi" w:hAnsiTheme="minorHAnsi"/>
-              </w:rPr>
-              <w:t>Responsable</w:t>
-            </w:r>
-          </w:p>
-        </w:tc>
-      </w:tr>
-      <w:tr>
-        <w:tc>
-          <w:tcPr>
-            <w:tcW w:w="5386" w:type="dxa"/>
-          </w:tcPr>
-          <w:p>
-            <w:pPr>
-              <w:rPr>
-                <w:rFonts w:asciiTheme="minorHAnsi" w:hAnsiTheme="minorHAnsi"/>
-              </w:rPr>
-            </w:pPr>
-            <w:r>
-              <w:rPr>
-                <w:rFonts w:asciiTheme="minorHAnsi" w:hAnsiTheme="minorHAnsi"/>
-              </w:rPr>
-              <w:t>1</w:t>
-            </w:r>
-          </w:p>
-        </w:tc>
-        <w:tc>
-          <w:tcPr>
-            <w:tcW w:w="3402" w:type="dxa"/>
-          </w:tcPr>
-          <w:p>
-            <w:pPr>
-              <w:jc w:val="center"/>
-              <w:rPr>
-                <w:rFonts w:asciiTheme="minorHAnsi" w:hAnsiTheme="minorHAnsi"/>
-              </w:rPr>
-            </w:pPr>
-          </w:p>
-        </w:tc>
-      </w:tr>
-      <w:tr>
-        <w:tc>
-          <w:tcPr>
-            <w:tcW w:w="5386" w:type="dxa"/>
-          </w:tcPr>
-          <w:p>
-            <w:pPr>
-              <w:rPr>
-                <w:rFonts w:asciiTheme="minorHAnsi" w:hAnsiTheme="minorHAnsi"/>
-              </w:rPr>
-            </w:pPr>
-            <w:r>
-              <w:rPr>
-                <w:rFonts w:asciiTheme="minorHAnsi" w:hAnsiTheme="minorHAnsi"/>
-              </w:rPr>
-              <w:t>2</w:t>
-            </w:r>
-          </w:p>
-        </w:tc>
-        <w:tc>
-          <w:tcPr>
-            <w:tcW w:w="3402" w:type="dxa"/>
-          </w:tcPr>
-          <w:p>
-            <w:pPr>
-              <w:jc w:val="center"/>
-              <w:rPr>
-                <w:rFonts w:asciiTheme="minorHAnsi" w:hAnsiTheme="minorHAnsi"/>
-              </w:rPr>
-            </w:pPr>
-          </w:p>
-        </w:tc>
-      </w:tr>
-      <w:tr>
-        <w:tc>
-          <w:tcPr>
-            <w:tcW w:w="5386" w:type="dxa"/>
-          </w:tcPr>
-          <w:p>
-            <w:pPr>
-              <w:rPr>
-                <w:rFonts w:asciiTheme="minorHAnsi" w:hAnsiTheme="minorHAnsi"/>
-              </w:rPr>
-            </w:pPr>
-            <w:r>
-              <w:rPr>
-                <w:rFonts w:asciiTheme="minorHAnsi" w:hAnsiTheme="minorHAnsi"/>
-              </w:rPr>
-              <w:t>3</w:t>
-            </w:r>
-          </w:p>
-        </w:tc>
-        <w:tc>
-          <w:tcPr>
-            <w:tcW w:w="3402" w:type="dxa"/>
-          </w:tcPr>
-          <w:p>
-            <w:pPr>
-              <w:jc w:val="center"/>
-              <w:rPr>
-                <w:rFonts w:asciiTheme="minorHAnsi" w:hAnsiTheme="minorHAnsi"/>
-              </w:rPr>
-            </w:pPr>
-          </w:p>
-        </w:tc>
-      </w:tr>
-      <w:tr>
-        <w:tc>
-          <w:tcPr>
-            <w:tcW w:w="5386" w:type="dxa"/>
-          </w:tcPr>
-          <w:p>
-            <w:pPr>
-              <w:rPr>
-                <w:rFonts w:asciiTheme="minorHAnsi" w:hAnsiTheme="minorHAnsi"/>
-              </w:rPr>
-            </w:pPr>
-            <w:r>
-              <w:rPr>
-                <w:rFonts w:asciiTheme="minorHAnsi" w:hAnsiTheme="minorHAnsi"/>
-              </w:rPr>
-              <w:t>4</w:t>
-            </w:r>
-          </w:p>
-        </w:tc>
-        <w:tc>
-          <w:tcPr>
-            <w:tcW w:w="3402" w:type="dxa"/>
-          </w:tcPr>
-          <w:p>
-            <w:pPr>
-              <w:jc w:val="center"/>
-              <w:rPr>
-                <w:rFonts w:asciiTheme="minorHAnsi" w:hAnsiTheme="minorHAnsi"/>
-              </w:rPr>
-            </w:pPr>
-          </w:p>
-        </w:tc>
-      </w:tr>
-      <w:tr>
-        <w:tc>
-          <w:tcPr>
-            <w:tcW w:w="5386" w:type="dxa"/>
-          </w:tcPr>
-          <w:p>
-            <w:pPr>
-              <w:rPr>
-                <w:rFonts w:asciiTheme="minorHAnsi" w:hAnsiTheme="minorHAnsi"/>
-              </w:rPr>
-            </w:pPr>
-            <w:r>
-              <w:rPr>
-                <w:rFonts w:asciiTheme="minorHAnsi" w:hAnsiTheme="minorHAnsi"/>
-              </w:rPr>
-              <w:t>5</w:t>
-            </w:r>
-          </w:p>
-        </w:tc>
-        <w:tc>
-          <w:tcPr>
-            <w:tcW w:w="3402" w:type="dxa"/>
-          </w:tcPr>
-          <w:p>
-            <w:pPr>
-              <w:jc w:val="center"/>
-              <w:rPr>
-                <w:rFonts w:asciiTheme="minorHAnsi" w:hAnsiTheme="minorHAnsi"/>
-              </w:rPr>
-            </w:pPr>
-          </w:p>
-        </w:tc>
-      </w:tr>
-      <w:tr>
-        <w:tc>
-          <w:tcPr>
-            <w:tcW w:w="5386" w:type="dxa"/>
-          </w:tcPr>
-          <w:p>
-            <w:pPr>
-              <w:rPr>
-                <w:rFonts w:asciiTheme="minorHAnsi" w:hAnsiTheme="minorHAnsi"/>
-              </w:rPr>
-            </w:pPr>
-            <w:r>
-              <w:rPr>
-                <w:rFonts w:asciiTheme="minorHAnsi" w:hAnsiTheme="minorHAnsi"/>
-              </w:rPr>
-              <w:t>n</w:t>
-            </w:r>
-          </w:p>
-        </w:tc>
-        <w:tc>
-          <w:tcPr>
-            <w:tcW w:w="3402" w:type="dxa"/>
-          </w:tcPr>
-          <w:p>
-            <w:pPr>
-              <w:jc w:val="center"/>
-              <w:rPr>
-                <w:rFonts w:asciiTheme="minorHAnsi" w:hAnsiTheme="minorHAnsi"/>
-              </w:rPr>
-            </w:pPr>
-          </w:p>
-        </w:tc>
-      </w:tr>
-    </w:tbl>
-    <w:p>
-      <w:pPr>
-        <w:rPr>
-          <w:rFonts w:asciiTheme="minorHAnsi" w:hAnsiTheme="minorHAnsi"/>
-        </w:rPr>
-      </w:pPr>
+      <w:bookmarkStart w:id="0" w:name="_GoBack"/>
+      <w:bookmarkEnd w:id="0"/>
     </w:p>
     <w:sectPr>
       <w:headerReference w:type="default" r:id="rId7"/>
@@ -5193,7 +3811,7 @@
         <w:rFonts w:hint="default"/>
       </w:rPr>
     </w:lvl>
-    <w:lvl w:ilvl="1" w:tplc="140A0019" w:tentative="1">
+    <w:lvl w:ilvl="1" w:tplc="140A0019">
       <w:start w:val="1"/>
       <w:numFmt w:val="lowerLetter"/>
       <w:lvlText w:val="%2."/>
@@ -5356,6 +3974,119 @@
     </w:lvl>
   </w:abstractNum>
   <w:abstractNum w:abstractNumId="5" w15:restartNumberingAfterBreak="0">
+    <w:nsid w:val="71453E3F"/>
+    <w:multiLevelType w:val="hybridMultilevel"/>
+    <w:tmpl w:val="90522EDC"/>
+    <w:lvl w:ilvl="0" w:tplc="040A0001">
+      <w:start w:val="1"/>
+      <w:numFmt w:val="bullet"/>
+      <w:lvlText w:val=""/>
+      <w:lvlJc w:val="left"/>
+      <w:pPr>
+        <w:ind w:left="667" w:hanging="360"/>
+      </w:pPr>
+      <w:rPr>
+        <w:rFonts w:ascii="Symbol" w:hAnsi="Symbol" w:hint="default"/>
+      </w:rPr>
+    </w:lvl>
+    <w:lvl w:ilvl="1" w:tplc="040A0003" w:tentative="1">
+      <w:start w:val="1"/>
+      <w:numFmt w:val="bullet"/>
+      <w:lvlText w:val="o"/>
+      <w:lvlJc w:val="left"/>
+      <w:pPr>
+        <w:ind w:left="1387" w:hanging="360"/>
+      </w:pPr>
+      <w:rPr>
+        <w:rFonts w:ascii="Courier New" w:hAnsi="Courier New" w:cs="Courier New" w:hint="default"/>
+      </w:rPr>
+    </w:lvl>
+    <w:lvl w:ilvl="2" w:tplc="040A0005" w:tentative="1">
+      <w:start w:val="1"/>
+      <w:numFmt w:val="bullet"/>
+      <w:lvlText w:val=""/>
+      <w:lvlJc w:val="left"/>
+      <w:pPr>
+        <w:ind w:left="2107" w:hanging="360"/>
+      </w:pPr>
+      <w:rPr>
+        <w:rFonts w:ascii="Wingdings" w:hAnsi="Wingdings" w:hint="default"/>
+      </w:rPr>
+    </w:lvl>
+    <w:lvl w:ilvl="3" w:tplc="040A0001" w:tentative="1">
+      <w:start w:val="1"/>
+      <w:numFmt w:val="bullet"/>
+      <w:lvlText w:val=""/>
+      <w:lvlJc w:val="left"/>
+      <w:pPr>
+        <w:ind w:left="2827" w:hanging="360"/>
+      </w:pPr>
+      <w:rPr>
+        <w:rFonts w:ascii="Symbol" w:hAnsi="Symbol" w:hint="default"/>
+      </w:rPr>
+    </w:lvl>
+    <w:lvl w:ilvl="4" w:tplc="040A0003" w:tentative="1">
+      <w:start w:val="1"/>
+      <w:numFmt w:val="bullet"/>
+      <w:lvlText w:val="o"/>
+      <w:lvlJc w:val="left"/>
+      <w:pPr>
+        <w:ind w:left="3547" w:hanging="360"/>
+      </w:pPr>
+      <w:rPr>
+        <w:rFonts w:ascii="Courier New" w:hAnsi="Courier New" w:cs="Courier New" w:hint="default"/>
+      </w:rPr>
+    </w:lvl>
+    <w:lvl w:ilvl="5" w:tplc="040A0005" w:tentative="1">
+      <w:start w:val="1"/>
+      <w:numFmt w:val="bullet"/>
+      <w:lvlText w:val=""/>
+      <w:lvlJc w:val="left"/>
+      <w:pPr>
+        <w:ind w:left="4267" w:hanging="360"/>
+      </w:pPr>
+      <w:rPr>
+        <w:rFonts w:ascii="Wingdings" w:hAnsi="Wingdings" w:hint="default"/>
+      </w:rPr>
+    </w:lvl>
+    <w:lvl w:ilvl="6" w:tplc="040A0001" w:tentative="1">
+      <w:start w:val="1"/>
+      <w:numFmt w:val="bullet"/>
+      <w:lvlText w:val=""/>
+      <w:lvlJc w:val="left"/>
+      <w:pPr>
+        <w:ind w:left="4987" w:hanging="360"/>
+      </w:pPr>
+      <w:rPr>
+        <w:rFonts w:ascii="Symbol" w:hAnsi="Symbol" w:hint="default"/>
+      </w:rPr>
+    </w:lvl>
+    <w:lvl w:ilvl="7" w:tplc="040A0003" w:tentative="1">
+      <w:start w:val="1"/>
+      <w:numFmt w:val="bullet"/>
+      <w:lvlText w:val="o"/>
+      <w:lvlJc w:val="left"/>
+      <w:pPr>
+        <w:ind w:left="5707" w:hanging="360"/>
+      </w:pPr>
+      <w:rPr>
+        <w:rFonts w:ascii="Courier New" w:hAnsi="Courier New" w:cs="Courier New" w:hint="default"/>
+      </w:rPr>
+    </w:lvl>
+    <w:lvl w:ilvl="8" w:tplc="040A0005" w:tentative="1">
+      <w:start w:val="1"/>
+      <w:numFmt w:val="bullet"/>
+      <w:lvlText w:val=""/>
+      <w:lvlJc w:val="left"/>
+      <w:pPr>
+        <w:ind w:left="6427" w:hanging="360"/>
+      </w:pPr>
+      <w:rPr>
+        <w:rFonts w:ascii="Wingdings" w:hAnsi="Wingdings" w:hint="default"/>
+      </w:rPr>
+    </w:lvl>
+  </w:abstractNum>
+  <w:abstractNum w:abstractNumId="6" w15:restartNumberingAfterBreak="0">
     <w:nsid w:val="76904DDD"/>
     <w:multiLevelType w:val="hybridMultilevel"/>
     <w:tmpl w:val="030411CC"/>
@@ -5457,10 +4188,13 @@
     <w:abstractNumId w:val="2"/>
   </w:num>
   <w:num w:numId="5">
-    <w:abstractNumId w:val="5"/>
+    <w:abstractNumId w:val="6"/>
   </w:num>
   <w:num w:numId="6">
     <w:abstractNumId w:val="0"/>
+  </w:num>
+  <w:num w:numId="7">
+    <w:abstractNumId w:val="5"/>
   </w:num>
 </w:numbering>
 </file>
@@ -5929,6 +4663,7 @@
   <w:style w:type="character" w:default="1" w:styleId="Fuentedeprrafopredeter">
     <w:name w:val="Default Paragraph Font"/>
     <w:uiPriority w:val="1"/>
+    <w:semiHidden/>
     <w:unhideWhenUsed/>
   </w:style>
   <w:style w:type="table" w:default="1" w:styleId="Tablanormal">

</xml_diff>